<commit_message>
private chats check final commit
</commit_message>
<xml_diff>
--- a/WhatsApp plan.docx
+++ b/WhatsApp plan.docx
@@ -20,7 +20,7 @@
     <w:p>
       <w:r>
         <w:pict w14:anchorId="33F2B060">
-          <v:rect id="_x0000_i1133" style="width:0;height:1.5pt" o:hralign="center" o:hrstd="t" o:hr="t" fillcolor="#a0a0a0" stroked="f"/>
+          <v:rect id="_x0000_i1025" style="width:0;height:1.5pt" o:hralign="center" o:hrstd="t" o:hr="t" fillcolor="#a0a0a0" stroked="f"/>
         </w:pict>
       </w:r>
     </w:p>
@@ -145,7 +145,7 @@
     <w:p>
       <w:r>
         <w:pict w14:anchorId="00652620">
-          <v:rect id="_x0000_i1134" style="width:0;height:1.5pt" o:hralign="center" o:hrstd="t" o:hr="t" fillcolor="#a0a0a0" stroked="f"/>
+          <v:rect id="_x0000_i1026" style="width:0;height:1.5pt" o:hralign="center" o:hrstd="t" o:hr="t" fillcolor="#a0a0a0" stroked="f"/>
         </w:pict>
       </w:r>
     </w:p>
@@ -175,7 +175,7 @@
     <w:p>
       <w:r>
         <w:pict w14:anchorId="43744588">
-          <v:rect id="_x0000_i1135" style="width:0;height:1.5pt" o:hralign="center" o:hrstd="t" o:hr="t" fillcolor="#a0a0a0" stroked="f"/>
+          <v:rect id="_x0000_i1027" style="width:0;height:1.5pt" o:hralign="center" o:hrstd="t" o:hr="t" fillcolor="#a0a0a0" stroked="f"/>
         </w:pict>
       </w:r>
     </w:p>
@@ -294,7 +294,7 @@
     <w:p>
       <w:r>
         <w:pict w14:anchorId="5E9C5D2E">
-          <v:rect id="_x0000_i1136" style="width:0;height:1.5pt" o:hralign="center" o:hrstd="t" o:hr="t" fillcolor="#a0a0a0" stroked="f"/>
+          <v:rect id="_x0000_i1028" style="width:0;height:1.5pt" o:hralign="center" o:hrstd="t" o:hr="t" fillcolor="#a0a0a0" stroked="f"/>
         </w:pict>
       </w:r>
     </w:p>
@@ -356,7 +356,15 @@
         </w:numPr>
       </w:pPr>
       <w:r>
-        <w:t>User schema with hashed passwords (bcrypt)</w:t>
+        <w:t>User schema with hashed passwords (</w:t>
+      </w:r>
+      <w:proofErr w:type="spellStart"/>
+      <w:r>
+        <w:t>bcrypt</w:t>
+      </w:r>
+      <w:proofErr w:type="spellEnd"/>
+      <w:r>
+        <w:t>)</w:t>
       </w:r>
     </w:p>
     <w:p>
@@ -378,7 +386,31 @@
         </w:numPr>
       </w:pPr>
       <w:r>
-        <w:t>Routes: /api/register, /api/login, /api/user</w:t>
+        <w:t>Routes: /</w:t>
+      </w:r>
+      <w:proofErr w:type="spellStart"/>
+      <w:r>
+        <w:t>api</w:t>
+      </w:r>
+      <w:proofErr w:type="spellEnd"/>
+      <w:r>
+        <w:t>/register, /</w:t>
+      </w:r>
+      <w:proofErr w:type="spellStart"/>
+      <w:r>
+        <w:t>api</w:t>
+      </w:r>
+      <w:proofErr w:type="spellEnd"/>
+      <w:r>
+        <w:t>/login, /</w:t>
+      </w:r>
+      <w:proofErr w:type="spellStart"/>
+      <w:r>
+        <w:t>api</w:t>
+      </w:r>
+      <w:proofErr w:type="spellEnd"/>
+      <w:r>
+        <w:t>/user</w:t>
       </w:r>
     </w:p>
     <w:p>
@@ -433,7 +465,7 @@
     <w:p>
       <w:r>
         <w:pict w14:anchorId="2FAF8FB8">
-          <v:rect id="_x0000_i1137" style="width:0;height:1.5pt" o:hralign="center" o:hrstd="t" o:hr="t" fillcolor="#a0a0a0" stroked="f"/>
+          <v:rect id="_x0000_i1029" style="width:0;height:1.5pt" o:hralign="center" o:hrstd="t" o:hr="t" fillcolor="#a0a0a0" stroked="f"/>
         </w:pict>
       </w:r>
     </w:p>
@@ -563,7 +595,7 @@
     <w:p>
       <w:r>
         <w:pict w14:anchorId="7D294FCB">
-          <v:rect id="_x0000_i1138" style="width:0;height:1.5pt" o:hralign="center" o:hrstd="t" o:hr="t" fillcolor="#a0a0a0" stroked="f"/>
+          <v:rect id="_x0000_i1030" style="width:0;height:1.5pt" o:hralign="center" o:hrstd="t" o:hr="t" fillcolor="#a0a0a0" stroked="f"/>
         </w:pict>
       </w:r>
     </w:p>
@@ -649,7 +681,7 @@
     <w:p>
       <w:r>
         <w:pict w14:anchorId="34E729AA">
-          <v:rect id="_x0000_i1139" style="width:0;height:1.5pt" o:hralign="center" o:hrstd="t" o:hr="t" fillcolor="#a0a0a0" stroked="f"/>
+          <v:rect id="_x0000_i1031" style="width:0;height:1.5pt" o:hralign="center" o:hrstd="t" o:hr="t" fillcolor="#a0a0a0" stroked="f"/>
         </w:pict>
       </w:r>
     </w:p>
@@ -747,7 +779,7 @@
     <w:p>
       <w:r>
         <w:pict w14:anchorId="23362F9C">
-          <v:rect id="_x0000_i1140" style="width:0;height:1.5pt" o:hralign="center" o:hrstd="t" o:hr="t" fillcolor="#a0a0a0" stroked="f"/>
+          <v:rect id="_x0000_i1032" style="width:0;height:1.5pt" o:hralign="center" o:hrstd="t" o:hr="t" fillcolor="#a0a0a0" stroked="f"/>
         </w:pict>
       </w:r>
     </w:p>
@@ -831,14 +863,306 @@
       </w:r>
     </w:p>
     <w:p>
-      <w:r>
-        <w:pict w14:anchorId="70CD26C5">
-          <v:rect id="_x0000_i1141" style="width:0;height:1.5pt" o:hralign="center" o:hrstd="t" o:hr="t" fillcolor="#a0a0a0" stroked="f"/>
+      <w:pPr>
+        <w:ind w:left="360"/>
+      </w:pPr>
+    </w:p>
+    <w:p>
+      <w:pPr>
+        <w:ind w:left="360"/>
+        <w:rPr>
+          <w:b/>
+          <w:bCs/>
+        </w:rPr>
+      </w:pPr>
+      <w:r>
+        <w:rPr>
+          <w:rFonts w:ascii="Segoe UI Emoji" w:hAnsi="Segoe UI Emoji" w:cs="Segoe UI Emoji"/>
+          <w:b/>
+          <w:bCs/>
+        </w:rPr>
+        <w:t>🧑</w:t>
+      </w:r>
+      <w:r>
+        <w:rPr>
+          <w:b/>
+          <w:bCs/>
+        </w:rPr>
+        <w:t>‍</w:t>
+      </w:r>
+      <w:r>
+        <w:rPr>
+          <w:rFonts w:ascii="Segoe UI Emoji" w:hAnsi="Segoe UI Emoji" w:cs="Segoe UI Emoji"/>
+          <w:b/>
+          <w:bCs/>
+        </w:rPr>
+        <w:t>💼</w:t>
+      </w:r>
+      <w:r>
+        <w:rPr>
+          <w:b/>
+          <w:bCs/>
+        </w:rPr>
+        <w:t xml:space="preserve"> Module 6.5: User Profile Management</w:t>
+      </w:r>
+    </w:p>
+    <w:p>
+      <w:pPr>
+        <w:ind w:left="360"/>
+      </w:pPr>
+      <w:r>
+        <w:rPr>
+          <w:b/>
+          <w:bCs/>
+        </w:rPr>
+        <w:t>Goal</w:t>
+      </w:r>
+      <w:r>
+        <w:t>: Allow users to view and update their profile info (name, about, profile picture)</w:t>
+      </w:r>
+    </w:p>
+    <w:p>
+      <w:pPr>
+        <w:ind w:left="360"/>
+        <w:rPr>
+          <w:b/>
+          <w:bCs/>
+        </w:rPr>
+      </w:pPr>
+      <w:r>
+        <w:rPr>
+          <w:rFonts w:ascii="Segoe UI Emoji" w:hAnsi="Segoe UI Emoji" w:cs="Segoe UI Emoji"/>
+          <w:b/>
+          <w:bCs/>
+        </w:rPr>
+        <w:t>🔧</w:t>
+      </w:r>
+      <w:r>
+        <w:rPr>
+          <w:b/>
+          <w:bCs/>
+        </w:rPr>
+        <w:t xml:space="preserve"> Backend</w:t>
+      </w:r>
+    </w:p>
+    <w:p>
+      <w:pPr>
+        <w:numPr>
+          <w:ilvl w:val="0"/>
+          <w:numId w:val="18"/>
+        </w:numPr>
+      </w:pPr>
+      <w:r>
+        <w:t>Extend User schema:</w:t>
+      </w:r>
+    </w:p>
+    <w:p>
+      <w:pPr>
+        <w:ind w:left="360"/>
+      </w:pPr>
+      <w:proofErr w:type="spellStart"/>
+      <w:r>
+        <w:t>js</w:t>
+      </w:r>
+      <w:proofErr w:type="spellEnd"/>
+    </w:p>
+    <w:p>
+      <w:pPr>
+        <w:ind w:left="360"/>
+      </w:pPr>
+      <w:proofErr w:type="spellStart"/>
+      <w:r>
+        <w:t>CopyEdit</w:t>
+      </w:r>
+      <w:proofErr w:type="spellEnd"/>
+    </w:p>
+    <w:p>
+      <w:pPr>
+        <w:ind w:left="360"/>
+      </w:pPr>
+      <w:r>
+        <w:t>name: String,</w:t>
+      </w:r>
+    </w:p>
+    <w:p>
+      <w:pPr>
+        <w:ind w:left="360"/>
+      </w:pPr>
+      <w:r>
+        <w:t>phone: String,</w:t>
+      </w:r>
+    </w:p>
+    <w:p>
+      <w:pPr>
+        <w:ind w:left="360"/>
+      </w:pPr>
+      <w:r>
+        <w:t>about: String,</w:t>
+      </w:r>
+    </w:p>
+    <w:p>
+      <w:pPr>
+        <w:ind w:left="360"/>
+      </w:pPr>
+      <w:proofErr w:type="spellStart"/>
+      <w:r>
+        <w:t>profilePic</w:t>
+      </w:r>
+      <w:proofErr w:type="spellEnd"/>
+      <w:r>
+        <w:t>: String (image URL),</w:t>
+      </w:r>
+    </w:p>
+    <w:p>
+      <w:pPr>
+        <w:numPr>
+          <w:ilvl w:val="0"/>
+          <w:numId w:val="18"/>
+        </w:numPr>
+      </w:pPr>
+      <w:r>
+        <w:t>Routes:</w:t>
+      </w:r>
+    </w:p>
+    <w:p>
+      <w:pPr>
+        <w:numPr>
+          <w:ilvl w:val="1"/>
+          <w:numId w:val="18"/>
+        </w:numPr>
+      </w:pPr>
+      <w:r>
+        <w:t>GET /</w:t>
+      </w:r>
+      <w:proofErr w:type="spellStart"/>
+      <w:r>
+        <w:t>api</w:t>
+      </w:r>
+      <w:proofErr w:type="spellEnd"/>
+      <w:r>
+        <w:t>/user/:id – fetch user profile</w:t>
+      </w:r>
+    </w:p>
+    <w:p>
+      <w:pPr>
+        <w:numPr>
+          <w:ilvl w:val="1"/>
+          <w:numId w:val="18"/>
+        </w:numPr>
+      </w:pPr>
+      <w:r>
+        <w:t>PUT /</w:t>
+      </w:r>
+      <w:proofErr w:type="spellStart"/>
+      <w:r>
+        <w:t>api</w:t>
+      </w:r>
+      <w:proofErr w:type="spellEnd"/>
+      <w:r>
+        <w:t>/user/update – update profile info</w:t>
+      </w:r>
+    </w:p>
+    <w:p>
+      <w:pPr>
+        <w:ind w:left="360"/>
+        <w:rPr>
+          <w:b/>
+          <w:bCs/>
+        </w:rPr>
+      </w:pPr>
+      <w:r>
+        <w:rPr>
+          <w:rFonts w:ascii="Segoe UI Emoji" w:hAnsi="Segoe UI Emoji" w:cs="Segoe UI Emoji"/>
+          <w:b/>
+          <w:bCs/>
+        </w:rPr>
+        <w:t>🖥️</w:t>
+      </w:r>
+      <w:r>
+        <w:rPr>
+          <w:b/>
+          <w:bCs/>
+        </w:rPr>
+        <w:t xml:space="preserve"> Frontend</w:t>
+      </w:r>
+    </w:p>
+    <w:p>
+      <w:pPr>
+        <w:numPr>
+          <w:ilvl w:val="0"/>
+          <w:numId w:val="19"/>
+        </w:numPr>
+      </w:pPr>
+      <w:r>
+        <w:t>Create "Profile" page:</w:t>
+      </w:r>
+    </w:p>
+    <w:p>
+      <w:pPr>
+        <w:numPr>
+          <w:ilvl w:val="1"/>
+          <w:numId w:val="19"/>
+        </w:numPr>
+      </w:pPr>
+      <w:r>
+        <w:t>Fields: Name, About, Phone (disabled), Profile Picture</w:t>
+      </w:r>
+    </w:p>
+    <w:p>
+      <w:pPr>
+        <w:numPr>
+          <w:ilvl w:val="1"/>
+          <w:numId w:val="19"/>
+        </w:numPr>
+      </w:pPr>
+      <w:r>
+        <w:t>Upload and preview new profile picture</w:t>
+      </w:r>
+    </w:p>
+    <w:p>
+      <w:pPr>
+        <w:numPr>
+          <w:ilvl w:val="0"/>
+          <w:numId w:val="19"/>
+        </w:numPr>
+      </w:pPr>
+      <w:r>
+        <w:t xml:space="preserve">Use </w:t>
+      </w:r>
+      <w:proofErr w:type="spellStart"/>
+      <w:r>
+        <w:t>FormData</w:t>
+      </w:r>
+      <w:proofErr w:type="spellEnd"/>
+      <w:r>
+        <w:t xml:space="preserve"> to send profile pic</w:t>
+      </w:r>
+    </w:p>
+    <w:p>
+      <w:pPr>
+        <w:numPr>
+          <w:ilvl w:val="0"/>
+          <w:numId w:val="19"/>
+        </w:numPr>
+      </w:pPr>
+      <w:r>
+        <w:lastRenderedPageBreak/>
+        <w:t>Save pic URL in MongoDB via backend</w:t>
+      </w:r>
+    </w:p>
+    <w:p>
+      <w:pPr>
+        <w:ind w:left="360"/>
+      </w:pPr>
+      <w:r>
+        <w:pict w14:anchorId="183DE76A">
+          <v:rect id="_x0000_i1098" style="width:0;height:1.5pt" o:hralign="center" o:hrstd="t" o:hr="t" fillcolor="#a0a0a0" stroked="f"/>
         </w:pict>
       </w:r>
     </w:p>
     <w:p>
       <w:pPr>
+        <w:ind w:left="360"/>
         <w:rPr>
           <w:b/>
           <w:bCs/>
@@ -850,6 +1174,728 @@
           <w:b/>
           <w:bCs/>
         </w:rPr>
+        <w:t>📱</w:t>
+      </w:r>
+      <w:r>
+        <w:rPr>
+          <w:b/>
+          <w:bCs/>
+        </w:rPr>
+        <w:t xml:space="preserve"> Module 6.6: Phone Number Verification</w:t>
+      </w:r>
+    </w:p>
+    <w:p>
+      <w:pPr>
+        <w:ind w:left="360"/>
+      </w:pPr>
+      <w:r>
+        <w:rPr>
+          <w:b/>
+          <w:bCs/>
+        </w:rPr>
+        <w:t>Goal</w:t>
+      </w:r>
+      <w:r>
+        <w:t>: Register/login users with phone numbers</w:t>
+      </w:r>
+    </w:p>
+    <w:p>
+      <w:pPr>
+        <w:ind w:left="360"/>
+      </w:pPr>
+      <w:r>
+        <w:t>You can use this instead of email/password or as an additional layer.</w:t>
+      </w:r>
+    </w:p>
+    <w:p>
+      <w:pPr>
+        <w:ind w:left="360"/>
+        <w:rPr>
+          <w:b/>
+          <w:bCs/>
+        </w:rPr>
+      </w:pPr>
+      <w:r>
+        <w:rPr>
+          <w:rFonts w:ascii="Segoe UI Emoji" w:hAnsi="Segoe UI Emoji" w:cs="Segoe UI Emoji"/>
+          <w:b/>
+          <w:bCs/>
+        </w:rPr>
+        <w:t>🔧</w:t>
+      </w:r>
+      <w:r>
+        <w:rPr>
+          <w:b/>
+          <w:bCs/>
+        </w:rPr>
+        <w:t xml:space="preserve"> Backend</w:t>
+      </w:r>
+    </w:p>
+    <w:p>
+      <w:pPr>
+        <w:numPr>
+          <w:ilvl w:val="0"/>
+          <w:numId w:val="20"/>
+        </w:numPr>
+      </w:pPr>
+      <w:r>
+        <w:t>Add phone number to user schema (unique)</w:t>
+      </w:r>
+    </w:p>
+    <w:p>
+      <w:pPr>
+        <w:numPr>
+          <w:ilvl w:val="0"/>
+          <w:numId w:val="20"/>
+        </w:numPr>
+      </w:pPr>
+      <w:r>
+        <w:t>Route:</w:t>
+      </w:r>
+    </w:p>
+    <w:p>
+      <w:pPr>
+        <w:numPr>
+          <w:ilvl w:val="1"/>
+          <w:numId w:val="20"/>
+        </w:numPr>
+      </w:pPr>
+      <w:r>
+        <w:t>POST /</w:t>
+      </w:r>
+      <w:proofErr w:type="spellStart"/>
+      <w:r>
+        <w:t>api</w:t>
+      </w:r>
+      <w:proofErr w:type="spellEnd"/>
+      <w:r>
+        <w:t>/register-phone</w:t>
+      </w:r>
+    </w:p>
+    <w:p>
+      <w:pPr>
+        <w:numPr>
+          <w:ilvl w:val="1"/>
+          <w:numId w:val="20"/>
+        </w:numPr>
+      </w:pPr>
+      <w:r>
+        <w:t xml:space="preserve">Integrate with </w:t>
+      </w:r>
+      <w:r>
+        <w:rPr>
+          <w:b/>
+          <w:bCs/>
+        </w:rPr>
+        <w:t>OTP API</w:t>
+      </w:r>
+      <w:r>
+        <w:t xml:space="preserve"> (e.g., Twilio, Firebase)</w:t>
+      </w:r>
+    </w:p>
+    <w:p>
+      <w:pPr>
+        <w:numPr>
+          <w:ilvl w:val="1"/>
+          <w:numId w:val="20"/>
+        </w:numPr>
+      </w:pPr>
+      <w:r>
+        <w:t>Store verified phone</w:t>
+      </w:r>
+    </w:p>
+    <w:p>
+      <w:pPr>
+        <w:ind w:left="360"/>
+        <w:rPr>
+          <w:b/>
+          <w:bCs/>
+        </w:rPr>
+      </w:pPr>
+      <w:r>
+        <w:rPr>
+          <w:rFonts w:ascii="Segoe UI Emoji" w:hAnsi="Segoe UI Emoji" w:cs="Segoe UI Emoji"/>
+          <w:b/>
+          <w:bCs/>
+        </w:rPr>
+        <w:t>🖥️</w:t>
+      </w:r>
+      <w:r>
+        <w:rPr>
+          <w:b/>
+          <w:bCs/>
+        </w:rPr>
+        <w:t xml:space="preserve"> Frontend</w:t>
+      </w:r>
+    </w:p>
+    <w:p>
+      <w:pPr>
+        <w:numPr>
+          <w:ilvl w:val="0"/>
+          <w:numId w:val="21"/>
+        </w:numPr>
+      </w:pPr>
+      <w:r>
+        <w:t>Phone login component</w:t>
+      </w:r>
+    </w:p>
+    <w:p>
+      <w:pPr>
+        <w:numPr>
+          <w:ilvl w:val="1"/>
+          <w:numId w:val="21"/>
+        </w:numPr>
+      </w:pPr>
+      <w:r>
+        <w:t>Input: Phone number</w:t>
+      </w:r>
+    </w:p>
+    <w:p>
+      <w:pPr>
+        <w:numPr>
+          <w:ilvl w:val="1"/>
+          <w:numId w:val="21"/>
+        </w:numPr>
+      </w:pPr>
+      <w:r>
+        <w:t>Button: “Send OTP”</w:t>
+      </w:r>
+    </w:p>
+    <w:p>
+      <w:pPr>
+        <w:numPr>
+          <w:ilvl w:val="1"/>
+          <w:numId w:val="21"/>
+        </w:numPr>
+      </w:pPr>
+      <w:r>
+        <w:t>OTP verification screen</w:t>
+      </w:r>
+    </w:p>
+    <w:p>
+      <w:pPr>
+        <w:numPr>
+          <w:ilvl w:val="0"/>
+          <w:numId w:val="21"/>
+        </w:numPr>
+      </w:pPr>
+      <w:r>
+        <w:t>Handle token creation after verification</w:t>
+      </w:r>
+    </w:p>
+    <w:p>
+      <w:pPr>
+        <w:ind w:left="360"/>
+      </w:pPr>
+      <w:r>
+        <w:pict w14:anchorId="19E38ED9">
+          <v:rect id="_x0000_i1099" style="width:0;height:1.5pt" o:hralign="center" o:hrstd="t" o:hr="t" fillcolor="#a0a0a0" stroked="f"/>
+        </w:pict>
+      </w:r>
+    </w:p>
+    <w:p>
+      <w:pPr>
+        <w:ind w:left="360"/>
+        <w:rPr>
+          <w:b/>
+          <w:bCs/>
+        </w:rPr>
+      </w:pPr>
+      <w:r>
+        <w:rPr>
+          <w:rFonts w:ascii="Segoe UI Emoji" w:hAnsi="Segoe UI Emoji" w:cs="Segoe UI Emoji"/>
+          <w:b/>
+          <w:bCs/>
+        </w:rPr>
+        <w:t>🖼️</w:t>
+      </w:r>
+      <w:r>
+        <w:rPr>
+          <w:b/>
+          <w:bCs/>
+        </w:rPr>
+        <w:t xml:space="preserve"> Module 6.7: Profile Picture Upload</w:t>
+      </w:r>
+    </w:p>
+    <w:p>
+      <w:pPr>
+        <w:ind w:left="360"/>
+      </w:pPr>
+      <w:r>
+        <w:rPr>
+          <w:b/>
+          <w:bCs/>
+        </w:rPr>
+        <w:t>Goal</w:t>
+      </w:r>
+      <w:r>
+        <w:t>: Let users upload/update their profile picture</w:t>
+      </w:r>
+    </w:p>
+    <w:p>
+      <w:pPr>
+        <w:ind w:left="360"/>
+        <w:rPr>
+          <w:b/>
+          <w:bCs/>
+        </w:rPr>
+      </w:pPr>
+      <w:r>
+        <w:rPr>
+          <w:rFonts w:ascii="Segoe UI Emoji" w:hAnsi="Segoe UI Emoji" w:cs="Segoe UI Emoji"/>
+          <w:b/>
+          <w:bCs/>
+        </w:rPr>
+        <w:t>🔧</w:t>
+      </w:r>
+      <w:r>
+        <w:rPr>
+          <w:b/>
+          <w:bCs/>
+        </w:rPr>
+        <w:t xml:space="preserve"> Backend</w:t>
+      </w:r>
+    </w:p>
+    <w:p>
+      <w:pPr>
+        <w:numPr>
+          <w:ilvl w:val="0"/>
+          <w:numId w:val="22"/>
+        </w:numPr>
+      </w:pPr>
+      <w:r>
+        <w:t xml:space="preserve">Use </w:t>
+      </w:r>
+      <w:proofErr w:type="spellStart"/>
+      <w:r>
+        <w:t>multer</w:t>
+      </w:r>
+      <w:proofErr w:type="spellEnd"/>
+      <w:r>
+        <w:t xml:space="preserve"> to handle image uploads</w:t>
+      </w:r>
+    </w:p>
+    <w:p>
+      <w:pPr>
+        <w:numPr>
+          <w:ilvl w:val="0"/>
+          <w:numId w:val="22"/>
+        </w:numPr>
+      </w:pPr>
+      <w:r>
+        <w:t>Upload to:</w:t>
+      </w:r>
+    </w:p>
+    <w:p>
+      <w:pPr>
+        <w:numPr>
+          <w:ilvl w:val="1"/>
+          <w:numId w:val="22"/>
+        </w:numPr>
+      </w:pPr>
+      <w:r>
+        <w:rPr>
+          <w:b/>
+          <w:bCs/>
+        </w:rPr>
+        <w:t>Local storage</w:t>
+      </w:r>
+      <w:r>
+        <w:t xml:space="preserve"> (for testing)</w:t>
+      </w:r>
+    </w:p>
+    <w:p>
+      <w:pPr>
+        <w:numPr>
+          <w:ilvl w:val="1"/>
+          <w:numId w:val="22"/>
+        </w:numPr>
+      </w:pPr>
+      <w:r>
+        <w:t xml:space="preserve">Or </w:t>
+      </w:r>
+      <w:proofErr w:type="spellStart"/>
+      <w:r>
+        <w:rPr>
+          <w:b/>
+          <w:bCs/>
+        </w:rPr>
+        <w:t>Cloudinary</w:t>
+      </w:r>
+      <w:proofErr w:type="spellEnd"/>
+      <w:r>
+        <w:rPr>
+          <w:b/>
+          <w:bCs/>
+        </w:rPr>
+        <w:t>/S3</w:t>
+      </w:r>
+      <w:r>
+        <w:t xml:space="preserve"> for production</w:t>
+      </w:r>
+    </w:p>
+    <w:p>
+      <w:pPr>
+        <w:numPr>
+          <w:ilvl w:val="0"/>
+          <w:numId w:val="22"/>
+        </w:numPr>
+      </w:pPr>
+      <w:r>
+        <w:t>Return image URL and save to user model</w:t>
+      </w:r>
+    </w:p>
+    <w:p>
+      <w:pPr>
+        <w:ind w:left="360"/>
+        <w:rPr>
+          <w:b/>
+          <w:bCs/>
+        </w:rPr>
+      </w:pPr>
+      <w:r>
+        <w:rPr>
+          <w:rFonts w:ascii="Segoe UI Emoji" w:hAnsi="Segoe UI Emoji" w:cs="Segoe UI Emoji"/>
+          <w:b/>
+          <w:bCs/>
+        </w:rPr>
+        <w:t>🖥️</w:t>
+      </w:r>
+      <w:r>
+        <w:rPr>
+          <w:b/>
+          <w:bCs/>
+        </w:rPr>
+        <w:t xml:space="preserve"> Frontend</w:t>
+      </w:r>
+    </w:p>
+    <w:p>
+      <w:pPr>
+        <w:numPr>
+          <w:ilvl w:val="0"/>
+          <w:numId w:val="23"/>
+        </w:numPr>
+      </w:pPr>
+      <w:r>
+        <w:lastRenderedPageBreak/>
+        <w:t>Upload section on profile page</w:t>
+      </w:r>
+    </w:p>
+    <w:p>
+      <w:pPr>
+        <w:numPr>
+          <w:ilvl w:val="0"/>
+          <w:numId w:val="23"/>
+        </w:numPr>
+      </w:pPr>
+      <w:r>
+        <w:t>Preview uploaded image</w:t>
+      </w:r>
+    </w:p>
+    <w:p>
+      <w:pPr>
+        <w:numPr>
+          <w:ilvl w:val="0"/>
+          <w:numId w:val="23"/>
+        </w:numPr>
+      </w:pPr>
+      <w:r>
+        <w:t>Show picture in:</w:t>
+      </w:r>
+    </w:p>
+    <w:p>
+      <w:pPr>
+        <w:numPr>
+          <w:ilvl w:val="1"/>
+          <w:numId w:val="23"/>
+        </w:numPr>
+      </w:pPr>
+      <w:r>
+        <w:t>Sidebar</w:t>
+      </w:r>
+    </w:p>
+    <w:p>
+      <w:pPr>
+        <w:numPr>
+          <w:ilvl w:val="1"/>
+          <w:numId w:val="23"/>
+        </w:numPr>
+      </w:pPr>
+      <w:r>
+        <w:t>Chat header</w:t>
+      </w:r>
+    </w:p>
+    <w:p>
+      <w:pPr>
+        <w:numPr>
+          <w:ilvl w:val="1"/>
+          <w:numId w:val="23"/>
+        </w:numPr>
+      </w:pPr>
+      <w:r>
+        <w:t>Status view</w:t>
+      </w:r>
+    </w:p>
+    <w:p>
+      <w:pPr>
+        <w:ind w:left="360"/>
+      </w:pPr>
+      <w:r>
+        <w:pict w14:anchorId="49EBDD4B">
+          <v:rect id="_x0000_i1100" style="width:0;height:1.5pt" o:hralign="center" o:hrstd="t" o:hr="t" fillcolor="#a0a0a0" stroked="f"/>
+        </w:pict>
+      </w:r>
+    </w:p>
+    <w:p>
+      <w:pPr>
+        <w:ind w:left="360"/>
+        <w:rPr>
+          <w:b/>
+          <w:bCs/>
+        </w:rPr>
+      </w:pPr>
+      <w:r>
+        <w:rPr>
+          <w:rFonts w:ascii="Segoe UI Emoji" w:hAnsi="Segoe UI Emoji" w:cs="Segoe UI Emoji"/>
+          <w:b/>
+          <w:bCs/>
+        </w:rPr>
+        <w:t>👤</w:t>
+      </w:r>
+      <w:r>
+        <w:rPr>
+          <w:b/>
+          <w:bCs/>
+        </w:rPr>
+        <w:t xml:space="preserve"> Module 6.8: Rename Chat Contact (Client-side alias)</w:t>
+      </w:r>
+    </w:p>
+    <w:p>
+      <w:pPr>
+        <w:ind w:left="360"/>
+      </w:pPr>
+      <w:r>
+        <w:rPr>
+          <w:b/>
+          <w:bCs/>
+        </w:rPr>
+        <w:t>Goal</w:t>
+      </w:r>
+      <w:r>
+        <w:t>: Let users rename how they see other users</w:t>
+      </w:r>
+    </w:p>
+    <w:p>
+      <w:pPr>
+        <w:ind w:left="360"/>
+      </w:pPr>
+      <w:r>
+        <w:t xml:space="preserve">This is </w:t>
+      </w:r>
+      <w:r>
+        <w:rPr>
+          <w:b/>
+          <w:bCs/>
+        </w:rPr>
+        <w:t>personal aliasing</w:t>
+      </w:r>
+      <w:r>
+        <w:t>, just like WhatsApp lets you name contacts differently.</w:t>
+      </w:r>
+    </w:p>
+    <w:p>
+      <w:pPr>
+        <w:ind w:left="360"/>
+        <w:rPr>
+          <w:b/>
+          <w:bCs/>
+        </w:rPr>
+      </w:pPr>
+      <w:r>
+        <w:rPr>
+          <w:rFonts w:ascii="Segoe UI Emoji" w:hAnsi="Segoe UI Emoji" w:cs="Segoe UI Emoji"/>
+          <w:b/>
+          <w:bCs/>
+        </w:rPr>
+        <w:t>🔧</w:t>
+      </w:r>
+      <w:r>
+        <w:rPr>
+          <w:b/>
+          <w:bCs/>
+        </w:rPr>
+        <w:t xml:space="preserve"> Backend</w:t>
+      </w:r>
+    </w:p>
+    <w:p>
+      <w:pPr>
+        <w:numPr>
+          <w:ilvl w:val="0"/>
+          <w:numId w:val="24"/>
+        </w:numPr>
+      </w:pPr>
+      <w:r>
+        <w:t xml:space="preserve">Optional: Create </w:t>
+      </w:r>
+      <w:proofErr w:type="spellStart"/>
+      <w:r>
+        <w:t>user_aliases</w:t>
+      </w:r>
+      <w:proofErr w:type="spellEnd"/>
+      <w:r>
+        <w:t xml:space="preserve"> in schema or keep </w:t>
+      </w:r>
+      <w:proofErr w:type="spellStart"/>
+      <w:r>
+        <w:t>localStorage</w:t>
+      </w:r>
+      <w:proofErr w:type="spellEnd"/>
+      <w:r>
+        <w:t xml:space="preserve"> based</w:t>
+      </w:r>
+    </w:p>
+    <w:p>
+      <w:pPr>
+        <w:ind w:left="360"/>
+      </w:pPr>
+      <w:proofErr w:type="spellStart"/>
+      <w:r>
+        <w:t>js</w:t>
+      </w:r>
+      <w:proofErr w:type="spellEnd"/>
+    </w:p>
+    <w:p>
+      <w:pPr>
+        <w:ind w:left="360"/>
+      </w:pPr>
+      <w:proofErr w:type="spellStart"/>
+      <w:r>
+        <w:t>CopyEdit</w:t>
+      </w:r>
+      <w:proofErr w:type="spellEnd"/>
+    </w:p>
+    <w:p>
+      <w:pPr>
+        <w:ind w:left="360"/>
+      </w:pPr>
+      <w:proofErr w:type="spellStart"/>
+      <w:r>
+        <w:t>userId</w:t>
+      </w:r>
+      <w:proofErr w:type="spellEnd"/>
+      <w:r>
+        <w:t>: String,</w:t>
+      </w:r>
+    </w:p>
+    <w:p>
+      <w:pPr>
+        <w:ind w:left="360"/>
+      </w:pPr>
+      <w:r>
+        <w:t xml:space="preserve">aliases: </w:t>
+      </w:r>
+      <w:proofErr w:type="gramStart"/>
+      <w:r>
+        <w:t xml:space="preserve">[{ </w:t>
+      </w:r>
+      <w:proofErr w:type="spellStart"/>
+      <w:r>
+        <w:t>contactId</w:t>
+      </w:r>
+      <w:proofErr w:type="spellEnd"/>
+      <w:proofErr w:type="gramEnd"/>
+      <w:r>
+        <w:t xml:space="preserve">: String, name: </w:t>
+      </w:r>
+      <w:proofErr w:type="gramStart"/>
+      <w:r>
+        <w:t>String }</w:t>
+      </w:r>
+      <w:proofErr w:type="gramEnd"/>
+      <w:r>
+        <w:t>]</w:t>
+      </w:r>
+    </w:p>
+    <w:p>
+      <w:pPr>
+        <w:ind w:left="360"/>
+        <w:rPr>
+          <w:b/>
+          <w:bCs/>
+        </w:rPr>
+      </w:pPr>
+      <w:r>
+        <w:rPr>
+          <w:rFonts w:ascii="Segoe UI Emoji" w:hAnsi="Segoe UI Emoji" w:cs="Segoe UI Emoji"/>
+          <w:b/>
+          <w:bCs/>
+        </w:rPr>
+        <w:t>🖥️</w:t>
+      </w:r>
+      <w:r>
+        <w:rPr>
+          <w:b/>
+          <w:bCs/>
+        </w:rPr>
+        <w:t xml:space="preserve"> Frontend</w:t>
+      </w:r>
+    </w:p>
+    <w:p>
+      <w:pPr>
+        <w:numPr>
+          <w:ilvl w:val="0"/>
+          <w:numId w:val="25"/>
+        </w:numPr>
+      </w:pPr>
+      <w:r>
+        <w:t>Add rename option in chat settings (3-dot menu)</w:t>
+      </w:r>
+    </w:p>
+    <w:p>
+      <w:pPr>
+        <w:numPr>
+          <w:ilvl w:val="0"/>
+          <w:numId w:val="25"/>
+        </w:numPr>
+      </w:pPr>
+      <w:r>
+        <w:t>Save alias locally or persist in DB</w:t>
+      </w:r>
+    </w:p>
+    <w:p>
+      <w:pPr>
+        <w:numPr>
+          <w:ilvl w:val="0"/>
+          <w:numId w:val="25"/>
+        </w:numPr>
+      </w:pPr>
+      <w:r>
+        <w:t>While rendering chat list or messages, show alias name if exists</w:t>
+      </w:r>
+    </w:p>
+    <w:p>
+      <w:pPr>
+        <w:ind w:left="360"/>
+      </w:pPr>
+    </w:p>
+    <w:p>
+      <w:pPr>
+        <w:pStyle w:val="ListParagraph"/>
+        <w:numPr>
+          <w:ilvl w:val="0"/>
+          <w:numId w:val="17"/>
+        </w:numPr>
+        <w:rPr>
+          <w:b/>
+          <w:bCs/>
+        </w:rPr>
+      </w:pPr>
+      <w:r>
+        <w:rPr>
+          <w:rFonts w:ascii="Segoe UI Emoji" w:hAnsi="Segoe UI Emoji" w:cs="Segoe UI Emoji"/>
+          <w:b/>
+          <w:bCs/>
+        </w:rPr>
         <w:t>📞</w:t>
       </w:r>
       <w:r>
@@ -891,7 +1937,15 @@
         </w:numPr>
       </w:pPr>
       <w:r>
-        <w:t>Socket.IO signaling for call setup</w:t>
+        <w:t xml:space="preserve">Socket.IO </w:t>
+      </w:r>
+      <w:proofErr w:type="spellStart"/>
+      <w:r>
+        <w:t>signaling</w:t>
+      </w:r>
+      <w:proofErr w:type="spellEnd"/>
+      <w:r>
+        <w:t xml:space="preserve"> for call setup</w:t>
       </w:r>
     </w:p>
     <w:p>
@@ -918,8 +1972,9 @@
     </w:p>
     <w:p>
       <w:r>
+        <w:lastRenderedPageBreak/>
         <w:pict w14:anchorId="09554F20">
-          <v:rect id="_x0000_i1142" style="width:0;height:1.5pt" o:hralign="center" o:hrstd="t" o:hr="t" fillcolor="#a0a0a0" stroked="f"/>
+          <v:rect id="_x0000_i1034" style="width:0;height:1.5pt" o:hralign="center" o:hrstd="t" o:hr="t" fillcolor="#a0a0a0" stroked="f"/>
         </w:pict>
       </w:r>
     </w:p>
@@ -1005,7 +2060,7 @@
     <w:p>
       <w:r>
         <w:pict w14:anchorId="28C94655">
-          <v:rect id="_x0000_i1143" style="width:0;height:1.5pt" o:hralign="center" o:hrstd="t" o:hr="t" fillcolor="#a0a0a0" stroked="f"/>
+          <v:rect id="_x0000_i1035" style="width:0;height:1.5pt" o:hralign="center" o:hrstd="t" o:hr="t" fillcolor="#a0a0a0" stroked="f"/>
         </w:pict>
       </w:r>
     </w:p>
@@ -1063,7 +2118,15 @@
         </w:numPr>
       </w:pPr>
       <w:r>
-        <w:t>Status schema (userId, media, text, timestamp)</w:t>
+        <w:t>Status schema (</w:t>
+      </w:r>
+      <w:proofErr w:type="spellStart"/>
+      <w:r>
+        <w:t>userId</w:t>
+      </w:r>
+      <w:proofErr w:type="spellEnd"/>
+      <w:r>
+        <w:t>, media, text, timestamp)</w:t>
       </w:r>
     </w:p>
     <w:p>
@@ -1074,7 +2137,6 @@
         </w:numPr>
       </w:pPr>
       <w:r>
-        <w:lastRenderedPageBreak/>
         <w:t>Expire status after 24 hours (via TTL index or scheduled job)</w:t>
       </w:r>
     </w:p>
@@ -1125,7 +2187,7 @@
     <w:p>
       <w:r>
         <w:pict w14:anchorId="4C9BFE33">
-          <v:rect id="_x0000_i1144" style="width:0;height:1.5pt" o:hralign="center" o:hrstd="t" o:hr="t" fillcolor="#a0a0a0" stroked="f"/>
+          <v:rect id="_x0000_i1036" style="width:0;height:1.5pt" o:hralign="center" o:hrstd="t" o:hr="t" fillcolor="#a0a0a0" stroked="f"/>
         </w:pict>
       </w:r>
     </w:p>
@@ -1211,7 +2273,7 @@
     <w:p>
       <w:r>
         <w:pict w14:anchorId="1773C3C5">
-          <v:rect id="_x0000_i1145" style="width:0;height:1.5pt" o:hralign="center" o:hrstd="t" o:hr="t" fillcolor="#a0a0a0" stroked="f"/>
+          <v:rect id="_x0000_i1037" style="width:0;height:1.5pt" o:hralign="center" o:hrstd="t" o:hr="t" fillcolor="#a0a0a0" stroked="f"/>
         </w:pict>
       </w:r>
     </w:p>
@@ -1269,6 +2331,7 @@
         </w:numPr>
       </w:pPr>
       <w:r>
+        <w:lastRenderedPageBreak/>
         <w:t>Emit user online/offline status</w:t>
       </w:r>
     </w:p>
@@ -1297,7 +2360,7 @@
     <w:p>
       <w:r>
         <w:pict w14:anchorId="4F2A1CDB">
-          <v:rect id="_x0000_i1146" style="width:0;height:1.5pt" o:hralign="center" o:hrstd="t" o:hr="t" fillcolor="#a0a0a0" stroked="f"/>
+          <v:rect id="_x0000_i1038" style="width:0;height:1.5pt" o:hralign="center" o:hrstd="t" o:hr="t" fillcolor="#a0a0a0" stroked="f"/>
         </w:pict>
       </w:r>
     </w:p>
@@ -1383,7 +2446,7 @@
     <w:p>
       <w:r>
         <w:pict w14:anchorId="1DA1D18E">
-          <v:rect id="_x0000_i1147" style="width:0;height:1.5pt" o:hralign="center" o:hrstd="t" o:hr="t" fillcolor="#a0a0a0" stroked="f"/>
+          <v:rect id="_x0000_i1039" style="width:0;height:1.5pt" o:hralign="center" o:hrstd="t" o:hr="t" fillcolor="#a0a0a0" stroked="f"/>
         </w:pict>
       </w:r>
     </w:p>
@@ -1416,7 +2479,6 @@
           <w:b/>
           <w:bCs/>
         </w:rPr>
-        <w:lastRenderedPageBreak/>
         <w:t>Goal:</w:t>
       </w:r>
       <w:r>
@@ -1442,7 +2504,15 @@
         </w:numPr>
       </w:pPr>
       <w:r>
-        <w:t>Deploy to Vercel or Netlify</w:t>
+        <w:t xml:space="preserve">Deploy to </w:t>
+      </w:r>
+      <w:proofErr w:type="spellStart"/>
+      <w:r>
+        <w:t>Vercel</w:t>
+      </w:r>
+      <w:proofErr w:type="spellEnd"/>
+      <w:r>
+        <w:t xml:space="preserve"> or Netlify</w:t>
       </w:r>
     </w:p>
     <w:p>
@@ -1503,7 +2573,7 @@
     <w:p>
       <w:r>
         <w:pict w14:anchorId="63F0FFD0">
-          <v:rect id="_x0000_i1148" style="width:0;height:1.5pt" o:hralign="center" o:hrstd="t" o:hr="t" fillcolor="#a0a0a0" stroked="f"/>
+          <v:rect id="_x0000_i1040" style="width:0;height:1.5pt" o:hralign="center" o:hrstd="t" o:hr="t" fillcolor="#a0a0a0" stroked="f"/>
         </w:pict>
       </w:r>
     </w:p>
@@ -1598,8 +2668,9 @@
     </w:p>
     <w:p>
       <w:r>
+        <w:lastRenderedPageBreak/>
         <w:pict w14:anchorId="2F92B67D">
-          <v:rect id="_x0000_i1149" style="width:0;height:1.5pt" o:hralign="center" o:hrstd="t" o:hr="t" fillcolor="#a0a0a0" stroked="f"/>
+          <v:rect id="_x0000_i1041" style="width:0;height:1.5pt" o:hralign="center" o:hrstd="t" o:hr="t" fillcolor="#a0a0a0" stroked="f"/>
         </w:pict>
       </w:r>
     </w:p>
@@ -1711,7 +2782,7 @@
     <w:p>
       <w:r>
         <w:pict w14:anchorId="2A6FB0C7">
-          <v:rect id="_x0000_i1150" style="width:0;height:1.5pt" o:hralign="center" o:hrstd="t" o:hr="t" fillcolor="#a0a0a0" stroked="f"/>
+          <v:rect id="_x0000_i1042" style="width:0;height:1.5pt" o:hralign="center" o:hrstd="t" o:hr="t" fillcolor="#a0a0a0" stroked="f"/>
         </w:pict>
       </w:r>
     </w:p>
@@ -1728,7 +2799,161 @@
 
 <file path=word/numbering.xml><?xml version="1.0" encoding="utf-8"?>
 <w:numbering xmlns:wpc="http://schemas.microsoft.com/office/word/2010/wordprocessingCanvas" xmlns:cx="http://schemas.microsoft.com/office/drawing/2014/chartex" xmlns:cx1="http://schemas.microsoft.com/office/drawing/2015/9/8/chartex" xmlns:cx2="http://schemas.microsoft.com/office/drawing/2015/10/21/chartex" xmlns:cx3="http://schemas.microsoft.com/office/drawing/2016/5/9/chartex" xmlns:cx4="http://schemas.microsoft.com/office/drawing/2016/5/10/chartex" xmlns:cx5="http://schemas.microsoft.com/office/drawing/2016/5/11/chartex" xmlns:cx6="http://schemas.microsoft.com/office/drawing/2016/5/12/chartex" xmlns:cx7="http://schemas.microsoft.com/office/drawing/2016/5/13/chartex" xmlns:cx8="http://schemas.microsoft.com/office/drawing/2016/5/14/chartex" xmlns:mc="http://schemas.openxmlformats.org/markup-compatibility/2006" xmlns:aink="http://schemas.microsoft.com/office/drawing/2016/ink" xmlns:am3d="http://schemas.microsoft.com/office/drawing/2017/model3d" xmlns:o="urn:schemas-microsoft-com:office:office" xmlns:oel="http://schemas.microsoft.com/office/2019/extlst" xmlns:r="http://schemas.openxmlformats.org/officeDocument/2006/relationships" xmlns:m="http://schemas.openxmlformats.org/officeDocument/2006/math" xmlns:v="urn:schemas-microsoft-com:vml" xmlns:wp14="http://schemas.microsoft.com/office/word/2010/wordprocessingDrawing" xmlns:wp="http://schemas.openxmlformats.org/drawingml/2006/wordprocessingDrawing" xmlns:w10="urn:schemas-microsoft-com:office:word" xmlns:w="http://schemas.openxmlformats.org/wordprocessingml/2006/main" xmlns:w14="http://schemas.microsoft.com/office/word/2010/wordml" xmlns:w15="http://schemas.microsoft.com/office/word/2012/wordml" xmlns:w16cex="http://schemas.microsoft.com/office/word/2018/wordml/cex" xmlns:w16cid="http://schemas.microsoft.com/office/word/2016/wordml/cid" xmlns:w16="http://schemas.microsoft.com/office/word/2018/wordml" xmlns:w16du="http://schemas.microsoft.com/office/word/2023/wordml/word16du" xmlns:w16sdtdh="http://schemas.microsoft.com/office/word/2020/wordml/sdtdatahash" xmlns:w16sdtfl="http://schemas.microsoft.com/office/word/2024/wordml/sdtformatlock" xmlns:w16se="http://schemas.microsoft.com/office/word/2015/wordml/symex" xmlns:wpg="http://schemas.microsoft.com/office/word/2010/wordprocessingGroup" xmlns:wpi="http://schemas.microsoft.com/office/word/2010/wordprocessingInk" xmlns:wne="http://schemas.microsoft.com/office/word/2006/wordml" xmlns:wps="http://schemas.microsoft.com/office/word/2010/wordprocessingShape" mc:Ignorable="w14 w15 w16se w16cid w16 w16cex w16sdtdh w16sdtfl w16du wp14">
+  <w:numPicBullet w:numPicBulletId="0">
+    <w:pict>
+      <v:rect id="_x0000_i1037" style="width:0;height:1.5pt" o:hralign="center" o:bullet="t" o:hrstd="t" o:hr="t" fillcolor="#a0a0a0" stroked="f"/>
+    </w:pict>
+  </w:numPicBullet>
   <w:abstractNum w:abstractNumId="0" w15:restartNumberingAfterBreak="0">
+    <w:nsid w:val="06046CB9"/>
+    <w:multiLevelType w:val="multilevel"/>
+    <w:tmpl w:val="81923F00"/>
+    <w:lvl w:ilvl="0">
+      <w:start w:val="1"/>
+      <w:numFmt w:val="bullet"/>
+      <w:lvlText w:val=""/>
+      <w:lvlJc w:val="left"/>
+      <w:pPr>
+        <w:tabs>
+          <w:tab w:val="num" w:pos="720"/>
+        </w:tabs>
+        <w:ind w:left="720" w:hanging="360"/>
+      </w:pPr>
+      <w:rPr>
+        <w:rFonts w:ascii="Symbol" w:hAnsi="Symbol" w:hint="default"/>
+        <w:sz w:val="20"/>
+      </w:rPr>
+    </w:lvl>
+    <w:lvl w:ilvl="1">
+      <w:start w:val="1"/>
+      <w:numFmt w:val="bullet"/>
+      <w:lvlText w:val="o"/>
+      <w:lvlJc w:val="left"/>
+      <w:pPr>
+        <w:tabs>
+          <w:tab w:val="num" w:pos="1440"/>
+        </w:tabs>
+        <w:ind w:left="1440" w:hanging="360"/>
+      </w:pPr>
+      <w:rPr>
+        <w:rFonts w:ascii="Courier New" w:hAnsi="Courier New" w:hint="default"/>
+        <w:sz w:val="20"/>
+      </w:rPr>
+    </w:lvl>
+    <w:lvl w:ilvl="2" w:tentative="1">
+      <w:start w:val="1"/>
+      <w:numFmt w:val="bullet"/>
+      <w:lvlText w:val=""/>
+      <w:lvlJc w:val="left"/>
+      <w:pPr>
+        <w:tabs>
+          <w:tab w:val="num" w:pos="2160"/>
+        </w:tabs>
+        <w:ind w:left="2160" w:hanging="360"/>
+      </w:pPr>
+      <w:rPr>
+        <w:rFonts w:ascii="Wingdings" w:hAnsi="Wingdings" w:hint="default"/>
+        <w:sz w:val="20"/>
+      </w:rPr>
+    </w:lvl>
+    <w:lvl w:ilvl="3" w:tentative="1">
+      <w:start w:val="1"/>
+      <w:numFmt w:val="bullet"/>
+      <w:lvlText w:val=""/>
+      <w:lvlJc w:val="left"/>
+      <w:pPr>
+        <w:tabs>
+          <w:tab w:val="num" w:pos="2880"/>
+        </w:tabs>
+        <w:ind w:left="2880" w:hanging="360"/>
+      </w:pPr>
+      <w:rPr>
+        <w:rFonts w:ascii="Wingdings" w:hAnsi="Wingdings" w:hint="default"/>
+        <w:sz w:val="20"/>
+      </w:rPr>
+    </w:lvl>
+    <w:lvl w:ilvl="4" w:tentative="1">
+      <w:start w:val="1"/>
+      <w:numFmt w:val="bullet"/>
+      <w:lvlText w:val=""/>
+      <w:lvlJc w:val="left"/>
+      <w:pPr>
+        <w:tabs>
+          <w:tab w:val="num" w:pos="3600"/>
+        </w:tabs>
+        <w:ind w:left="3600" w:hanging="360"/>
+      </w:pPr>
+      <w:rPr>
+        <w:rFonts w:ascii="Wingdings" w:hAnsi="Wingdings" w:hint="default"/>
+        <w:sz w:val="20"/>
+      </w:rPr>
+    </w:lvl>
+    <w:lvl w:ilvl="5" w:tentative="1">
+      <w:start w:val="1"/>
+      <w:numFmt w:val="bullet"/>
+      <w:lvlText w:val=""/>
+      <w:lvlJc w:val="left"/>
+      <w:pPr>
+        <w:tabs>
+          <w:tab w:val="num" w:pos="4320"/>
+        </w:tabs>
+        <w:ind w:left="4320" w:hanging="360"/>
+      </w:pPr>
+      <w:rPr>
+        <w:rFonts w:ascii="Wingdings" w:hAnsi="Wingdings" w:hint="default"/>
+        <w:sz w:val="20"/>
+      </w:rPr>
+    </w:lvl>
+    <w:lvl w:ilvl="6" w:tentative="1">
+      <w:start w:val="1"/>
+      <w:numFmt w:val="bullet"/>
+      <w:lvlText w:val=""/>
+      <w:lvlJc w:val="left"/>
+      <w:pPr>
+        <w:tabs>
+          <w:tab w:val="num" w:pos="5040"/>
+        </w:tabs>
+        <w:ind w:left="5040" w:hanging="360"/>
+      </w:pPr>
+      <w:rPr>
+        <w:rFonts w:ascii="Wingdings" w:hAnsi="Wingdings" w:hint="default"/>
+        <w:sz w:val="20"/>
+      </w:rPr>
+    </w:lvl>
+    <w:lvl w:ilvl="7" w:tentative="1">
+      <w:start w:val="1"/>
+      <w:numFmt w:val="bullet"/>
+      <w:lvlText w:val=""/>
+      <w:lvlJc w:val="left"/>
+      <w:pPr>
+        <w:tabs>
+          <w:tab w:val="num" w:pos="5760"/>
+        </w:tabs>
+        <w:ind w:left="5760" w:hanging="360"/>
+      </w:pPr>
+      <w:rPr>
+        <w:rFonts w:ascii="Wingdings" w:hAnsi="Wingdings" w:hint="default"/>
+        <w:sz w:val="20"/>
+      </w:rPr>
+    </w:lvl>
+    <w:lvl w:ilvl="8" w:tentative="1">
+      <w:start w:val="1"/>
+      <w:numFmt w:val="bullet"/>
+      <w:lvlText w:val=""/>
+      <w:lvlJc w:val="left"/>
+      <w:pPr>
+        <w:tabs>
+          <w:tab w:val="num" w:pos="6480"/>
+        </w:tabs>
+        <w:ind w:left="6480" w:hanging="360"/>
+      </w:pPr>
+      <w:rPr>
+        <w:rFonts w:ascii="Wingdings" w:hAnsi="Wingdings" w:hint="default"/>
+        <w:sz w:val="20"/>
+      </w:rPr>
+    </w:lvl>
+  </w:abstractNum>
+  <w:abstractNum w:abstractNumId="1" w15:restartNumberingAfterBreak="0">
     <w:nsid w:val="0971714E"/>
     <w:multiLevelType w:val="multilevel"/>
     <w:tmpl w:val="298A1C2C"/>
@@ -1877,7 +3102,7 @@
       </w:rPr>
     </w:lvl>
   </w:abstractNum>
-  <w:abstractNum w:abstractNumId="1" w15:restartNumberingAfterBreak="0">
+  <w:abstractNum w:abstractNumId="2" w15:restartNumberingAfterBreak="0">
     <w:nsid w:val="11814575"/>
     <w:multiLevelType w:val="multilevel"/>
     <w:tmpl w:val="D18A33AE"/>
@@ -2026,7 +3251,7 @@
       </w:rPr>
     </w:lvl>
   </w:abstractNum>
-  <w:abstractNum w:abstractNumId="2" w15:restartNumberingAfterBreak="0">
+  <w:abstractNum w:abstractNumId="3" w15:restartNumberingAfterBreak="0">
     <w:nsid w:val="13FC5F8E"/>
     <w:multiLevelType w:val="multilevel"/>
     <w:tmpl w:val="2E7EF588"/>
@@ -2175,7 +3400,148 @@
       </w:rPr>
     </w:lvl>
   </w:abstractNum>
-  <w:abstractNum w:abstractNumId="3" w15:restartNumberingAfterBreak="0">
+  <w:abstractNum w:abstractNumId="4" w15:restartNumberingAfterBreak="0">
+    <w:nsid w:val="21822C82"/>
+    <w:multiLevelType w:val="hybridMultilevel"/>
+    <w:tmpl w:val="3FE2113A"/>
+    <w:lvl w:ilvl="0" w:tplc="5BC4F2E2">
+      <w:start w:val="1"/>
+      <w:numFmt w:val="bullet"/>
+      <w:lvlText w:val=""/>
+      <w:lvlPicBulletId w:val="0"/>
+      <w:lvlJc w:val="left"/>
+      <w:pPr>
+        <w:tabs>
+          <w:tab w:val="num" w:pos="720"/>
+        </w:tabs>
+        <w:ind w:left="720" w:hanging="360"/>
+      </w:pPr>
+      <w:rPr>
+        <w:rFonts w:ascii="Symbol" w:hAnsi="Symbol" w:hint="default"/>
+      </w:rPr>
+    </w:lvl>
+    <w:lvl w:ilvl="1" w:tplc="722A122A" w:tentative="1">
+      <w:start w:val="1"/>
+      <w:numFmt w:val="bullet"/>
+      <w:lvlText w:val=""/>
+      <w:lvlJc w:val="left"/>
+      <w:pPr>
+        <w:tabs>
+          <w:tab w:val="num" w:pos="1440"/>
+        </w:tabs>
+        <w:ind w:left="1440" w:hanging="360"/>
+      </w:pPr>
+      <w:rPr>
+        <w:rFonts w:ascii="Symbol" w:hAnsi="Symbol" w:hint="default"/>
+      </w:rPr>
+    </w:lvl>
+    <w:lvl w:ilvl="2" w:tplc="434AD0EE" w:tentative="1">
+      <w:start w:val="1"/>
+      <w:numFmt w:val="bullet"/>
+      <w:lvlText w:val=""/>
+      <w:lvlJc w:val="left"/>
+      <w:pPr>
+        <w:tabs>
+          <w:tab w:val="num" w:pos="2160"/>
+        </w:tabs>
+        <w:ind w:left="2160" w:hanging="360"/>
+      </w:pPr>
+      <w:rPr>
+        <w:rFonts w:ascii="Symbol" w:hAnsi="Symbol" w:hint="default"/>
+      </w:rPr>
+    </w:lvl>
+    <w:lvl w:ilvl="3" w:tplc="C3202D74" w:tentative="1">
+      <w:start w:val="1"/>
+      <w:numFmt w:val="bullet"/>
+      <w:lvlText w:val=""/>
+      <w:lvlJc w:val="left"/>
+      <w:pPr>
+        <w:tabs>
+          <w:tab w:val="num" w:pos="2880"/>
+        </w:tabs>
+        <w:ind w:left="2880" w:hanging="360"/>
+      </w:pPr>
+      <w:rPr>
+        <w:rFonts w:ascii="Symbol" w:hAnsi="Symbol" w:hint="default"/>
+      </w:rPr>
+    </w:lvl>
+    <w:lvl w:ilvl="4" w:tplc="3EFA8E96" w:tentative="1">
+      <w:start w:val="1"/>
+      <w:numFmt w:val="bullet"/>
+      <w:lvlText w:val=""/>
+      <w:lvlJc w:val="left"/>
+      <w:pPr>
+        <w:tabs>
+          <w:tab w:val="num" w:pos="3600"/>
+        </w:tabs>
+        <w:ind w:left="3600" w:hanging="360"/>
+      </w:pPr>
+      <w:rPr>
+        <w:rFonts w:ascii="Symbol" w:hAnsi="Symbol" w:hint="default"/>
+      </w:rPr>
+    </w:lvl>
+    <w:lvl w:ilvl="5" w:tplc="A8344770" w:tentative="1">
+      <w:start w:val="1"/>
+      <w:numFmt w:val="bullet"/>
+      <w:lvlText w:val=""/>
+      <w:lvlJc w:val="left"/>
+      <w:pPr>
+        <w:tabs>
+          <w:tab w:val="num" w:pos="4320"/>
+        </w:tabs>
+        <w:ind w:left="4320" w:hanging="360"/>
+      </w:pPr>
+      <w:rPr>
+        <w:rFonts w:ascii="Symbol" w:hAnsi="Symbol" w:hint="default"/>
+      </w:rPr>
+    </w:lvl>
+    <w:lvl w:ilvl="6" w:tplc="0324E744" w:tentative="1">
+      <w:start w:val="1"/>
+      <w:numFmt w:val="bullet"/>
+      <w:lvlText w:val=""/>
+      <w:lvlJc w:val="left"/>
+      <w:pPr>
+        <w:tabs>
+          <w:tab w:val="num" w:pos="5040"/>
+        </w:tabs>
+        <w:ind w:left="5040" w:hanging="360"/>
+      </w:pPr>
+      <w:rPr>
+        <w:rFonts w:ascii="Symbol" w:hAnsi="Symbol" w:hint="default"/>
+      </w:rPr>
+    </w:lvl>
+    <w:lvl w:ilvl="7" w:tplc="D8F84636" w:tentative="1">
+      <w:start w:val="1"/>
+      <w:numFmt w:val="bullet"/>
+      <w:lvlText w:val=""/>
+      <w:lvlJc w:val="left"/>
+      <w:pPr>
+        <w:tabs>
+          <w:tab w:val="num" w:pos="5760"/>
+        </w:tabs>
+        <w:ind w:left="5760" w:hanging="360"/>
+      </w:pPr>
+      <w:rPr>
+        <w:rFonts w:ascii="Symbol" w:hAnsi="Symbol" w:hint="default"/>
+      </w:rPr>
+    </w:lvl>
+    <w:lvl w:ilvl="8" w:tplc="D792806E" w:tentative="1">
+      <w:start w:val="1"/>
+      <w:numFmt w:val="bullet"/>
+      <w:lvlText w:val=""/>
+      <w:lvlJc w:val="left"/>
+      <w:pPr>
+        <w:tabs>
+          <w:tab w:val="num" w:pos="6480"/>
+        </w:tabs>
+        <w:ind w:left="6480" w:hanging="360"/>
+      </w:pPr>
+      <w:rPr>
+        <w:rFonts w:ascii="Symbol" w:hAnsi="Symbol" w:hint="default"/>
+      </w:rPr>
+    </w:lvl>
+  </w:abstractNum>
+  <w:abstractNum w:abstractNumId="5" w15:restartNumberingAfterBreak="0">
     <w:nsid w:val="27A81821"/>
     <w:multiLevelType w:val="multilevel"/>
     <w:tmpl w:val="A44C9216"/>
@@ -2324,7 +3690,7 @@
       </w:rPr>
     </w:lvl>
   </w:abstractNum>
-  <w:abstractNum w:abstractNumId="4" w15:restartNumberingAfterBreak="0">
+  <w:abstractNum w:abstractNumId="6" w15:restartNumberingAfterBreak="0">
     <w:nsid w:val="2AF232F7"/>
     <w:multiLevelType w:val="multilevel"/>
     <w:tmpl w:val="FA5E6A7C"/>
@@ -2473,7 +3839,7 @@
       </w:rPr>
     </w:lvl>
   </w:abstractNum>
-  <w:abstractNum w:abstractNumId="5" w15:restartNumberingAfterBreak="0">
+  <w:abstractNum w:abstractNumId="7" w15:restartNumberingAfterBreak="0">
     <w:nsid w:val="2BBD3019"/>
     <w:multiLevelType w:val="multilevel"/>
     <w:tmpl w:val="BBFC4C96"/>
@@ -2622,7 +3988,7 @@
       </w:rPr>
     </w:lvl>
   </w:abstractNum>
-  <w:abstractNum w:abstractNumId="6" w15:restartNumberingAfterBreak="0">
+  <w:abstractNum w:abstractNumId="8" w15:restartNumberingAfterBreak="0">
     <w:nsid w:val="370E4FF9"/>
     <w:multiLevelType w:val="multilevel"/>
     <w:tmpl w:val="ABD6B5B8"/>
@@ -2771,7 +4137,7 @@
       </w:rPr>
     </w:lvl>
   </w:abstractNum>
-  <w:abstractNum w:abstractNumId="7" w15:restartNumberingAfterBreak="0">
+  <w:abstractNum w:abstractNumId="9" w15:restartNumberingAfterBreak="0">
     <w:nsid w:val="3D911ADD"/>
     <w:multiLevelType w:val="multilevel"/>
     <w:tmpl w:val="8A5EC310"/>
@@ -2920,7 +4286,7 @@
       </w:rPr>
     </w:lvl>
   </w:abstractNum>
-  <w:abstractNum w:abstractNumId="8" w15:restartNumberingAfterBreak="0">
+  <w:abstractNum w:abstractNumId="10" w15:restartNumberingAfterBreak="0">
     <w:nsid w:val="412322D2"/>
     <w:multiLevelType w:val="multilevel"/>
     <w:tmpl w:val="28D865C6"/>
@@ -3069,7 +4435,7 @@
       </w:rPr>
     </w:lvl>
   </w:abstractNum>
-  <w:abstractNum w:abstractNumId="9" w15:restartNumberingAfterBreak="0">
+  <w:abstractNum w:abstractNumId="11" w15:restartNumberingAfterBreak="0">
     <w:nsid w:val="44C57BFE"/>
     <w:multiLevelType w:val="multilevel"/>
     <w:tmpl w:val="41A81F6E"/>
@@ -3218,7 +4584,7 @@
       </w:rPr>
     </w:lvl>
   </w:abstractNum>
-  <w:abstractNum w:abstractNumId="10" w15:restartNumberingAfterBreak="0">
+  <w:abstractNum w:abstractNumId="12" w15:restartNumberingAfterBreak="0">
     <w:nsid w:val="46BD09F9"/>
     <w:multiLevelType w:val="multilevel"/>
     <w:tmpl w:val="8C422078"/>
@@ -3367,7 +4733,7 @@
       </w:rPr>
     </w:lvl>
   </w:abstractNum>
-  <w:abstractNum w:abstractNumId="11" w15:restartNumberingAfterBreak="0">
+  <w:abstractNum w:abstractNumId="13" w15:restartNumberingAfterBreak="0">
     <w:nsid w:val="49E75537"/>
     <w:multiLevelType w:val="multilevel"/>
     <w:tmpl w:val="C39E1E3C"/>
@@ -3516,7 +4882,901 @@
       </w:rPr>
     </w:lvl>
   </w:abstractNum>
-  <w:abstractNum w:abstractNumId="12" w15:restartNumberingAfterBreak="0">
+  <w:abstractNum w:abstractNumId="14" w15:restartNumberingAfterBreak="0">
+    <w:nsid w:val="4F1B0742"/>
+    <w:multiLevelType w:val="multilevel"/>
+    <w:tmpl w:val="58E482E0"/>
+    <w:lvl w:ilvl="0">
+      <w:start w:val="1"/>
+      <w:numFmt w:val="bullet"/>
+      <w:lvlText w:val=""/>
+      <w:lvlJc w:val="left"/>
+      <w:pPr>
+        <w:tabs>
+          <w:tab w:val="num" w:pos="720"/>
+        </w:tabs>
+        <w:ind w:left="720" w:hanging="360"/>
+      </w:pPr>
+      <w:rPr>
+        <w:rFonts w:ascii="Symbol" w:hAnsi="Symbol" w:hint="default"/>
+        <w:sz w:val="20"/>
+      </w:rPr>
+    </w:lvl>
+    <w:lvl w:ilvl="1" w:tentative="1">
+      <w:start w:val="1"/>
+      <w:numFmt w:val="bullet"/>
+      <w:lvlText w:val="o"/>
+      <w:lvlJc w:val="left"/>
+      <w:pPr>
+        <w:tabs>
+          <w:tab w:val="num" w:pos="1440"/>
+        </w:tabs>
+        <w:ind w:left="1440" w:hanging="360"/>
+      </w:pPr>
+      <w:rPr>
+        <w:rFonts w:ascii="Courier New" w:hAnsi="Courier New" w:hint="default"/>
+        <w:sz w:val="20"/>
+      </w:rPr>
+    </w:lvl>
+    <w:lvl w:ilvl="2" w:tentative="1">
+      <w:start w:val="1"/>
+      <w:numFmt w:val="bullet"/>
+      <w:lvlText w:val=""/>
+      <w:lvlJc w:val="left"/>
+      <w:pPr>
+        <w:tabs>
+          <w:tab w:val="num" w:pos="2160"/>
+        </w:tabs>
+        <w:ind w:left="2160" w:hanging="360"/>
+      </w:pPr>
+      <w:rPr>
+        <w:rFonts w:ascii="Wingdings" w:hAnsi="Wingdings" w:hint="default"/>
+        <w:sz w:val="20"/>
+      </w:rPr>
+    </w:lvl>
+    <w:lvl w:ilvl="3" w:tentative="1">
+      <w:start w:val="1"/>
+      <w:numFmt w:val="bullet"/>
+      <w:lvlText w:val=""/>
+      <w:lvlJc w:val="left"/>
+      <w:pPr>
+        <w:tabs>
+          <w:tab w:val="num" w:pos="2880"/>
+        </w:tabs>
+        <w:ind w:left="2880" w:hanging="360"/>
+      </w:pPr>
+      <w:rPr>
+        <w:rFonts w:ascii="Wingdings" w:hAnsi="Wingdings" w:hint="default"/>
+        <w:sz w:val="20"/>
+      </w:rPr>
+    </w:lvl>
+    <w:lvl w:ilvl="4" w:tentative="1">
+      <w:start w:val="1"/>
+      <w:numFmt w:val="bullet"/>
+      <w:lvlText w:val=""/>
+      <w:lvlJc w:val="left"/>
+      <w:pPr>
+        <w:tabs>
+          <w:tab w:val="num" w:pos="3600"/>
+        </w:tabs>
+        <w:ind w:left="3600" w:hanging="360"/>
+      </w:pPr>
+      <w:rPr>
+        <w:rFonts w:ascii="Wingdings" w:hAnsi="Wingdings" w:hint="default"/>
+        <w:sz w:val="20"/>
+      </w:rPr>
+    </w:lvl>
+    <w:lvl w:ilvl="5" w:tentative="1">
+      <w:start w:val="1"/>
+      <w:numFmt w:val="bullet"/>
+      <w:lvlText w:val=""/>
+      <w:lvlJc w:val="left"/>
+      <w:pPr>
+        <w:tabs>
+          <w:tab w:val="num" w:pos="4320"/>
+        </w:tabs>
+        <w:ind w:left="4320" w:hanging="360"/>
+      </w:pPr>
+      <w:rPr>
+        <w:rFonts w:ascii="Wingdings" w:hAnsi="Wingdings" w:hint="default"/>
+        <w:sz w:val="20"/>
+      </w:rPr>
+    </w:lvl>
+    <w:lvl w:ilvl="6" w:tentative="1">
+      <w:start w:val="1"/>
+      <w:numFmt w:val="bullet"/>
+      <w:lvlText w:val=""/>
+      <w:lvlJc w:val="left"/>
+      <w:pPr>
+        <w:tabs>
+          <w:tab w:val="num" w:pos="5040"/>
+        </w:tabs>
+        <w:ind w:left="5040" w:hanging="360"/>
+      </w:pPr>
+      <w:rPr>
+        <w:rFonts w:ascii="Wingdings" w:hAnsi="Wingdings" w:hint="default"/>
+        <w:sz w:val="20"/>
+      </w:rPr>
+    </w:lvl>
+    <w:lvl w:ilvl="7" w:tentative="1">
+      <w:start w:val="1"/>
+      <w:numFmt w:val="bullet"/>
+      <w:lvlText w:val=""/>
+      <w:lvlJc w:val="left"/>
+      <w:pPr>
+        <w:tabs>
+          <w:tab w:val="num" w:pos="5760"/>
+        </w:tabs>
+        <w:ind w:left="5760" w:hanging="360"/>
+      </w:pPr>
+      <w:rPr>
+        <w:rFonts w:ascii="Wingdings" w:hAnsi="Wingdings" w:hint="default"/>
+        <w:sz w:val="20"/>
+      </w:rPr>
+    </w:lvl>
+    <w:lvl w:ilvl="8" w:tentative="1">
+      <w:start w:val="1"/>
+      <w:numFmt w:val="bullet"/>
+      <w:lvlText w:val=""/>
+      <w:lvlJc w:val="left"/>
+      <w:pPr>
+        <w:tabs>
+          <w:tab w:val="num" w:pos="6480"/>
+        </w:tabs>
+        <w:ind w:left="6480" w:hanging="360"/>
+      </w:pPr>
+      <w:rPr>
+        <w:rFonts w:ascii="Wingdings" w:hAnsi="Wingdings" w:hint="default"/>
+        <w:sz w:val="20"/>
+      </w:rPr>
+    </w:lvl>
+  </w:abstractNum>
+  <w:abstractNum w:abstractNumId="15" w15:restartNumberingAfterBreak="0">
+    <w:nsid w:val="606E1891"/>
+    <w:multiLevelType w:val="multilevel"/>
+    <w:tmpl w:val="533E0262"/>
+    <w:lvl w:ilvl="0">
+      <w:start w:val="1"/>
+      <w:numFmt w:val="bullet"/>
+      <w:lvlText w:val=""/>
+      <w:lvlJc w:val="left"/>
+      <w:pPr>
+        <w:tabs>
+          <w:tab w:val="num" w:pos="720"/>
+        </w:tabs>
+        <w:ind w:left="720" w:hanging="360"/>
+      </w:pPr>
+      <w:rPr>
+        <w:rFonts w:ascii="Symbol" w:hAnsi="Symbol" w:hint="default"/>
+        <w:sz w:val="20"/>
+      </w:rPr>
+    </w:lvl>
+    <w:lvl w:ilvl="1">
+      <w:start w:val="1"/>
+      <w:numFmt w:val="bullet"/>
+      <w:lvlText w:val="o"/>
+      <w:lvlJc w:val="left"/>
+      <w:pPr>
+        <w:tabs>
+          <w:tab w:val="num" w:pos="1440"/>
+        </w:tabs>
+        <w:ind w:left="1440" w:hanging="360"/>
+      </w:pPr>
+      <w:rPr>
+        <w:rFonts w:ascii="Courier New" w:hAnsi="Courier New" w:hint="default"/>
+        <w:sz w:val="20"/>
+      </w:rPr>
+    </w:lvl>
+    <w:lvl w:ilvl="2" w:tentative="1">
+      <w:start w:val="1"/>
+      <w:numFmt w:val="bullet"/>
+      <w:lvlText w:val=""/>
+      <w:lvlJc w:val="left"/>
+      <w:pPr>
+        <w:tabs>
+          <w:tab w:val="num" w:pos="2160"/>
+        </w:tabs>
+        <w:ind w:left="2160" w:hanging="360"/>
+      </w:pPr>
+      <w:rPr>
+        <w:rFonts w:ascii="Wingdings" w:hAnsi="Wingdings" w:hint="default"/>
+        <w:sz w:val="20"/>
+      </w:rPr>
+    </w:lvl>
+    <w:lvl w:ilvl="3" w:tentative="1">
+      <w:start w:val="1"/>
+      <w:numFmt w:val="bullet"/>
+      <w:lvlText w:val=""/>
+      <w:lvlJc w:val="left"/>
+      <w:pPr>
+        <w:tabs>
+          <w:tab w:val="num" w:pos="2880"/>
+        </w:tabs>
+        <w:ind w:left="2880" w:hanging="360"/>
+      </w:pPr>
+      <w:rPr>
+        <w:rFonts w:ascii="Wingdings" w:hAnsi="Wingdings" w:hint="default"/>
+        <w:sz w:val="20"/>
+      </w:rPr>
+    </w:lvl>
+    <w:lvl w:ilvl="4" w:tentative="1">
+      <w:start w:val="1"/>
+      <w:numFmt w:val="bullet"/>
+      <w:lvlText w:val=""/>
+      <w:lvlJc w:val="left"/>
+      <w:pPr>
+        <w:tabs>
+          <w:tab w:val="num" w:pos="3600"/>
+        </w:tabs>
+        <w:ind w:left="3600" w:hanging="360"/>
+      </w:pPr>
+      <w:rPr>
+        <w:rFonts w:ascii="Wingdings" w:hAnsi="Wingdings" w:hint="default"/>
+        <w:sz w:val="20"/>
+      </w:rPr>
+    </w:lvl>
+    <w:lvl w:ilvl="5" w:tentative="1">
+      <w:start w:val="1"/>
+      <w:numFmt w:val="bullet"/>
+      <w:lvlText w:val=""/>
+      <w:lvlJc w:val="left"/>
+      <w:pPr>
+        <w:tabs>
+          <w:tab w:val="num" w:pos="4320"/>
+        </w:tabs>
+        <w:ind w:left="4320" w:hanging="360"/>
+      </w:pPr>
+      <w:rPr>
+        <w:rFonts w:ascii="Wingdings" w:hAnsi="Wingdings" w:hint="default"/>
+        <w:sz w:val="20"/>
+      </w:rPr>
+    </w:lvl>
+    <w:lvl w:ilvl="6" w:tentative="1">
+      <w:start w:val="1"/>
+      <w:numFmt w:val="bullet"/>
+      <w:lvlText w:val=""/>
+      <w:lvlJc w:val="left"/>
+      <w:pPr>
+        <w:tabs>
+          <w:tab w:val="num" w:pos="5040"/>
+        </w:tabs>
+        <w:ind w:left="5040" w:hanging="360"/>
+      </w:pPr>
+      <w:rPr>
+        <w:rFonts w:ascii="Wingdings" w:hAnsi="Wingdings" w:hint="default"/>
+        <w:sz w:val="20"/>
+      </w:rPr>
+    </w:lvl>
+    <w:lvl w:ilvl="7" w:tentative="1">
+      <w:start w:val="1"/>
+      <w:numFmt w:val="bullet"/>
+      <w:lvlText w:val=""/>
+      <w:lvlJc w:val="left"/>
+      <w:pPr>
+        <w:tabs>
+          <w:tab w:val="num" w:pos="5760"/>
+        </w:tabs>
+        <w:ind w:left="5760" w:hanging="360"/>
+      </w:pPr>
+      <w:rPr>
+        <w:rFonts w:ascii="Wingdings" w:hAnsi="Wingdings" w:hint="default"/>
+        <w:sz w:val="20"/>
+      </w:rPr>
+    </w:lvl>
+    <w:lvl w:ilvl="8" w:tentative="1">
+      <w:start w:val="1"/>
+      <w:numFmt w:val="bullet"/>
+      <w:lvlText w:val=""/>
+      <w:lvlJc w:val="left"/>
+      <w:pPr>
+        <w:tabs>
+          <w:tab w:val="num" w:pos="6480"/>
+        </w:tabs>
+        <w:ind w:left="6480" w:hanging="360"/>
+      </w:pPr>
+      <w:rPr>
+        <w:rFonts w:ascii="Wingdings" w:hAnsi="Wingdings" w:hint="default"/>
+        <w:sz w:val="20"/>
+      </w:rPr>
+    </w:lvl>
+  </w:abstractNum>
+  <w:abstractNum w:abstractNumId="16" w15:restartNumberingAfterBreak="0">
+    <w:nsid w:val="61B53386"/>
+    <w:multiLevelType w:val="multilevel"/>
+    <w:tmpl w:val="BC56A468"/>
+    <w:lvl w:ilvl="0">
+      <w:start w:val="1"/>
+      <w:numFmt w:val="bullet"/>
+      <w:lvlText w:val=""/>
+      <w:lvlJc w:val="left"/>
+      <w:pPr>
+        <w:tabs>
+          <w:tab w:val="num" w:pos="720"/>
+        </w:tabs>
+        <w:ind w:left="720" w:hanging="360"/>
+      </w:pPr>
+      <w:rPr>
+        <w:rFonts w:ascii="Symbol" w:hAnsi="Symbol" w:hint="default"/>
+        <w:sz w:val="20"/>
+      </w:rPr>
+    </w:lvl>
+    <w:lvl w:ilvl="1">
+      <w:start w:val="1"/>
+      <w:numFmt w:val="bullet"/>
+      <w:lvlText w:val="o"/>
+      <w:lvlJc w:val="left"/>
+      <w:pPr>
+        <w:tabs>
+          <w:tab w:val="num" w:pos="1440"/>
+        </w:tabs>
+        <w:ind w:left="1440" w:hanging="360"/>
+      </w:pPr>
+      <w:rPr>
+        <w:rFonts w:ascii="Courier New" w:hAnsi="Courier New" w:hint="default"/>
+        <w:sz w:val="20"/>
+      </w:rPr>
+    </w:lvl>
+    <w:lvl w:ilvl="2" w:tentative="1">
+      <w:start w:val="1"/>
+      <w:numFmt w:val="bullet"/>
+      <w:lvlText w:val=""/>
+      <w:lvlJc w:val="left"/>
+      <w:pPr>
+        <w:tabs>
+          <w:tab w:val="num" w:pos="2160"/>
+        </w:tabs>
+        <w:ind w:left="2160" w:hanging="360"/>
+      </w:pPr>
+      <w:rPr>
+        <w:rFonts w:ascii="Wingdings" w:hAnsi="Wingdings" w:hint="default"/>
+        <w:sz w:val="20"/>
+      </w:rPr>
+    </w:lvl>
+    <w:lvl w:ilvl="3" w:tentative="1">
+      <w:start w:val="1"/>
+      <w:numFmt w:val="bullet"/>
+      <w:lvlText w:val=""/>
+      <w:lvlJc w:val="left"/>
+      <w:pPr>
+        <w:tabs>
+          <w:tab w:val="num" w:pos="2880"/>
+        </w:tabs>
+        <w:ind w:left="2880" w:hanging="360"/>
+      </w:pPr>
+      <w:rPr>
+        <w:rFonts w:ascii="Wingdings" w:hAnsi="Wingdings" w:hint="default"/>
+        <w:sz w:val="20"/>
+      </w:rPr>
+    </w:lvl>
+    <w:lvl w:ilvl="4" w:tentative="1">
+      <w:start w:val="1"/>
+      <w:numFmt w:val="bullet"/>
+      <w:lvlText w:val=""/>
+      <w:lvlJc w:val="left"/>
+      <w:pPr>
+        <w:tabs>
+          <w:tab w:val="num" w:pos="3600"/>
+        </w:tabs>
+        <w:ind w:left="3600" w:hanging="360"/>
+      </w:pPr>
+      <w:rPr>
+        <w:rFonts w:ascii="Wingdings" w:hAnsi="Wingdings" w:hint="default"/>
+        <w:sz w:val="20"/>
+      </w:rPr>
+    </w:lvl>
+    <w:lvl w:ilvl="5" w:tentative="1">
+      <w:start w:val="1"/>
+      <w:numFmt w:val="bullet"/>
+      <w:lvlText w:val=""/>
+      <w:lvlJc w:val="left"/>
+      <w:pPr>
+        <w:tabs>
+          <w:tab w:val="num" w:pos="4320"/>
+        </w:tabs>
+        <w:ind w:left="4320" w:hanging="360"/>
+      </w:pPr>
+      <w:rPr>
+        <w:rFonts w:ascii="Wingdings" w:hAnsi="Wingdings" w:hint="default"/>
+        <w:sz w:val="20"/>
+      </w:rPr>
+    </w:lvl>
+    <w:lvl w:ilvl="6" w:tentative="1">
+      <w:start w:val="1"/>
+      <w:numFmt w:val="bullet"/>
+      <w:lvlText w:val=""/>
+      <w:lvlJc w:val="left"/>
+      <w:pPr>
+        <w:tabs>
+          <w:tab w:val="num" w:pos="5040"/>
+        </w:tabs>
+        <w:ind w:left="5040" w:hanging="360"/>
+      </w:pPr>
+      <w:rPr>
+        <w:rFonts w:ascii="Wingdings" w:hAnsi="Wingdings" w:hint="default"/>
+        <w:sz w:val="20"/>
+      </w:rPr>
+    </w:lvl>
+    <w:lvl w:ilvl="7" w:tentative="1">
+      <w:start w:val="1"/>
+      <w:numFmt w:val="bullet"/>
+      <w:lvlText w:val=""/>
+      <w:lvlJc w:val="left"/>
+      <w:pPr>
+        <w:tabs>
+          <w:tab w:val="num" w:pos="5760"/>
+        </w:tabs>
+        <w:ind w:left="5760" w:hanging="360"/>
+      </w:pPr>
+      <w:rPr>
+        <w:rFonts w:ascii="Wingdings" w:hAnsi="Wingdings" w:hint="default"/>
+        <w:sz w:val="20"/>
+      </w:rPr>
+    </w:lvl>
+    <w:lvl w:ilvl="8" w:tentative="1">
+      <w:start w:val="1"/>
+      <w:numFmt w:val="bullet"/>
+      <w:lvlText w:val=""/>
+      <w:lvlJc w:val="left"/>
+      <w:pPr>
+        <w:tabs>
+          <w:tab w:val="num" w:pos="6480"/>
+        </w:tabs>
+        <w:ind w:left="6480" w:hanging="360"/>
+      </w:pPr>
+      <w:rPr>
+        <w:rFonts w:ascii="Wingdings" w:hAnsi="Wingdings" w:hint="default"/>
+        <w:sz w:val="20"/>
+      </w:rPr>
+    </w:lvl>
+  </w:abstractNum>
+  <w:abstractNum w:abstractNumId="17" w15:restartNumberingAfterBreak="0">
+    <w:nsid w:val="64805857"/>
+    <w:multiLevelType w:val="multilevel"/>
+    <w:tmpl w:val="9ADEBE5A"/>
+    <w:lvl w:ilvl="0">
+      <w:start w:val="1"/>
+      <w:numFmt w:val="bullet"/>
+      <w:lvlText w:val=""/>
+      <w:lvlJc w:val="left"/>
+      <w:pPr>
+        <w:tabs>
+          <w:tab w:val="num" w:pos="720"/>
+        </w:tabs>
+        <w:ind w:left="720" w:hanging="360"/>
+      </w:pPr>
+      <w:rPr>
+        <w:rFonts w:ascii="Symbol" w:hAnsi="Symbol" w:hint="default"/>
+        <w:sz w:val="20"/>
+      </w:rPr>
+    </w:lvl>
+    <w:lvl w:ilvl="1">
+      <w:start w:val="1"/>
+      <w:numFmt w:val="bullet"/>
+      <w:lvlText w:val="o"/>
+      <w:lvlJc w:val="left"/>
+      <w:pPr>
+        <w:tabs>
+          <w:tab w:val="num" w:pos="1440"/>
+        </w:tabs>
+        <w:ind w:left="1440" w:hanging="360"/>
+      </w:pPr>
+      <w:rPr>
+        <w:rFonts w:ascii="Courier New" w:hAnsi="Courier New" w:hint="default"/>
+        <w:sz w:val="20"/>
+      </w:rPr>
+    </w:lvl>
+    <w:lvl w:ilvl="2" w:tentative="1">
+      <w:start w:val="1"/>
+      <w:numFmt w:val="bullet"/>
+      <w:lvlText w:val=""/>
+      <w:lvlJc w:val="left"/>
+      <w:pPr>
+        <w:tabs>
+          <w:tab w:val="num" w:pos="2160"/>
+        </w:tabs>
+        <w:ind w:left="2160" w:hanging="360"/>
+      </w:pPr>
+      <w:rPr>
+        <w:rFonts w:ascii="Wingdings" w:hAnsi="Wingdings" w:hint="default"/>
+        <w:sz w:val="20"/>
+      </w:rPr>
+    </w:lvl>
+    <w:lvl w:ilvl="3" w:tentative="1">
+      <w:start w:val="1"/>
+      <w:numFmt w:val="bullet"/>
+      <w:lvlText w:val=""/>
+      <w:lvlJc w:val="left"/>
+      <w:pPr>
+        <w:tabs>
+          <w:tab w:val="num" w:pos="2880"/>
+        </w:tabs>
+        <w:ind w:left="2880" w:hanging="360"/>
+      </w:pPr>
+      <w:rPr>
+        <w:rFonts w:ascii="Wingdings" w:hAnsi="Wingdings" w:hint="default"/>
+        <w:sz w:val="20"/>
+      </w:rPr>
+    </w:lvl>
+    <w:lvl w:ilvl="4" w:tentative="1">
+      <w:start w:val="1"/>
+      <w:numFmt w:val="bullet"/>
+      <w:lvlText w:val=""/>
+      <w:lvlJc w:val="left"/>
+      <w:pPr>
+        <w:tabs>
+          <w:tab w:val="num" w:pos="3600"/>
+        </w:tabs>
+        <w:ind w:left="3600" w:hanging="360"/>
+      </w:pPr>
+      <w:rPr>
+        <w:rFonts w:ascii="Wingdings" w:hAnsi="Wingdings" w:hint="default"/>
+        <w:sz w:val="20"/>
+      </w:rPr>
+    </w:lvl>
+    <w:lvl w:ilvl="5" w:tentative="1">
+      <w:start w:val="1"/>
+      <w:numFmt w:val="bullet"/>
+      <w:lvlText w:val=""/>
+      <w:lvlJc w:val="left"/>
+      <w:pPr>
+        <w:tabs>
+          <w:tab w:val="num" w:pos="4320"/>
+        </w:tabs>
+        <w:ind w:left="4320" w:hanging="360"/>
+      </w:pPr>
+      <w:rPr>
+        <w:rFonts w:ascii="Wingdings" w:hAnsi="Wingdings" w:hint="default"/>
+        <w:sz w:val="20"/>
+      </w:rPr>
+    </w:lvl>
+    <w:lvl w:ilvl="6" w:tentative="1">
+      <w:start w:val="1"/>
+      <w:numFmt w:val="bullet"/>
+      <w:lvlText w:val=""/>
+      <w:lvlJc w:val="left"/>
+      <w:pPr>
+        <w:tabs>
+          <w:tab w:val="num" w:pos="5040"/>
+        </w:tabs>
+        <w:ind w:left="5040" w:hanging="360"/>
+      </w:pPr>
+      <w:rPr>
+        <w:rFonts w:ascii="Wingdings" w:hAnsi="Wingdings" w:hint="default"/>
+        <w:sz w:val="20"/>
+      </w:rPr>
+    </w:lvl>
+    <w:lvl w:ilvl="7" w:tentative="1">
+      <w:start w:val="1"/>
+      <w:numFmt w:val="bullet"/>
+      <w:lvlText w:val=""/>
+      <w:lvlJc w:val="left"/>
+      <w:pPr>
+        <w:tabs>
+          <w:tab w:val="num" w:pos="5760"/>
+        </w:tabs>
+        <w:ind w:left="5760" w:hanging="360"/>
+      </w:pPr>
+      <w:rPr>
+        <w:rFonts w:ascii="Wingdings" w:hAnsi="Wingdings" w:hint="default"/>
+        <w:sz w:val="20"/>
+      </w:rPr>
+    </w:lvl>
+    <w:lvl w:ilvl="8" w:tentative="1">
+      <w:start w:val="1"/>
+      <w:numFmt w:val="bullet"/>
+      <w:lvlText w:val=""/>
+      <w:lvlJc w:val="left"/>
+      <w:pPr>
+        <w:tabs>
+          <w:tab w:val="num" w:pos="6480"/>
+        </w:tabs>
+        <w:ind w:left="6480" w:hanging="360"/>
+      </w:pPr>
+      <w:rPr>
+        <w:rFonts w:ascii="Wingdings" w:hAnsi="Wingdings" w:hint="default"/>
+        <w:sz w:val="20"/>
+      </w:rPr>
+    </w:lvl>
+  </w:abstractNum>
+  <w:abstractNum w:abstractNumId="18" w15:restartNumberingAfterBreak="0">
+    <w:nsid w:val="65F35A67"/>
+    <w:multiLevelType w:val="multilevel"/>
+    <w:tmpl w:val="EDB61546"/>
+    <w:lvl w:ilvl="0">
+      <w:start w:val="1"/>
+      <w:numFmt w:val="bullet"/>
+      <w:lvlText w:val=""/>
+      <w:lvlJc w:val="left"/>
+      <w:pPr>
+        <w:tabs>
+          <w:tab w:val="num" w:pos="720"/>
+        </w:tabs>
+        <w:ind w:left="720" w:hanging="360"/>
+      </w:pPr>
+      <w:rPr>
+        <w:rFonts w:ascii="Symbol" w:hAnsi="Symbol" w:hint="default"/>
+        <w:sz w:val="20"/>
+      </w:rPr>
+    </w:lvl>
+    <w:lvl w:ilvl="1">
+      <w:start w:val="1"/>
+      <w:numFmt w:val="bullet"/>
+      <w:lvlText w:val="o"/>
+      <w:lvlJc w:val="left"/>
+      <w:pPr>
+        <w:tabs>
+          <w:tab w:val="num" w:pos="1440"/>
+        </w:tabs>
+        <w:ind w:left="1440" w:hanging="360"/>
+      </w:pPr>
+      <w:rPr>
+        <w:rFonts w:ascii="Courier New" w:hAnsi="Courier New" w:hint="default"/>
+        <w:sz w:val="20"/>
+      </w:rPr>
+    </w:lvl>
+    <w:lvl w:ilvl="2" w:tentative="1">
+      <w:start w:val="1"/>
+      <w:numFmt w:val="bullet"/>
+      <w:lvlText w:val=""/>
+      <w:lvlJc w:val="left"/>
+      <w:pPr>
+        <w:tabs>
+          <w:tab w:val="num" w:pos="2160"/>
+        </w:tabs>
+        <w:ind w:left="2160" w:hanging="360"/>
+      </w:pPr>
+      <w:rPr>
+        <w:rFonts w:ascii="Wingdings" w:hAnsi="Wingdings" w:hint="default"/>
+        <w:sz w:val="20"/>
+      </w:rPr>
+    </w:lvl>
+    <w:lvl w:ilvl="3" w:tentative="1">
+      <w:start w:val="1"/>
+      <w:numFmt w:val="bullet"/>
+      <w:lvlText w:val=""/>
+      <w:lvlJc w:val="left"/>
+      <w:pPr>
+        <w:tabs>
+          <w:tab w:val="num" w:pos="2880"/>
+        </w:tabs>
+        <w:ind w:left="2880" w:hanging="360"/>
+      </w:pPr>
+      <w:rPr>
+        <w:rFonts w:ascii="Wingdings" w:hAnsi="Wingdings" w:hint="default"/>
+        <w:sz w:val="20"/>
+      </w:rPr>
+    </w:lvl>
+    <w:lvl w:ilvl="4" w:tentative="1">
+      <w:start w:val="1"/>
+      <w:numFmt w:val="bullet"/>
+      <w:lvlText w:val=""/>
+      <w:lvlJc w:val="left"/>
+      <w:pPr>
+        <w:tabs>
+          <w:tab w:val="num" w:pos="3600"/>
+        </w:tabs>
+        <w:ind w:left="3600" w:hanging="360"/>
+      </w:pPr>
+      <w:rPr>
+        <w:rFonts w:ascii="Wingdings" w:hAnsi="Wingdings" w:hint="default"/>
+        <w:sz w:val="20"/>
+      </w:rPr>
+    </w:lvl>
+    <w:lvl w:ilvl="5" w:tentative="1">
+      <w:start w:val="1"/>
+      <w:numFmt w:val="bullet"/>
+      <w:lvlText w:val=""/>
+      <w:lvlJc w:val="left"/>
+      <w:pPr>
+        <w:tabs>
+          <w:tab w:val="num" w:pos="4320"/>
+        </w:tabs>
+        <w:ind w:left="4320" w:hanging="360"/>
+      </w:pPr>
+      <w:rPr>
+        <w:rFonts w:ascii="Wingdings" w:hAnsi="Wingdings" w:hint="default"/>
+        <w:sz w:val="20"/>
+      </w:rPr>
+    </w:lvl>
+    <w:lvl w:ilvl="6" w:tentative="1">
+      <w:start w:val="1"/>
+      <w:numFmt w:val="bullet"/>
+      <w:lvlText w:val=""/>
+      <w:lvlJc w:val="left"/>
+      <w:pPr>
+        <w:tabs>
+          <w:tab w:val="num" w:pos="5040"/>
+        </w:tabs>
+        <w:ind w:left="5040" w:hanging="360"/>
+      </w:pPr>
+      <w:rPr>
+        <w:rFonts w:ascii="Wingdings" w:hAnsi="Wingdings" w:hint="default"/>
+        <w:sz w:val="20"/>
+      </w:rPr>
+    </w:lvl>
+    <w:lvl w:ilvl="7" w:tentative="1">
+      <w:start w:val="1"/>
+      <w:numFmt w:val="bullet"/>
+      <w:lvlText w:val=""/>
+      <w:lvlJc w:val="left"/>
+      <w:pPr>
+        <w:tabs>
+          <w:tab w:val="num" w:pos="5760"/>
+        </w:tabs>
+        <w:ind w:left="5760" w:hanging="360"/>
+      </w:pPr>
+      <w:rPr>
+        <w:rFonts w:ascii="Wingdings" w:hAnsi="Wingdings" w:hint="default"/>
+        <w:sz w:val="20"/>
+      </w:rPr>
+    </w:lvl>
+    <w:lvl w:ilvl="8" w:tentative="1">
+      <w:start w:val="1"/>
+      <w:numFmt w:val="bullet"/>
+      <w:lvlText w:val=""/>
+      <w:lvlJc w:val="left"/>
+      <w:pPr>
+        <w:tabs>
+          <w:tab w:val="num" w:pos="6480"/>
+        </w:tabs>
+        <w:ind w:left="6480" w:hanging="360"/>
+      </w:pPr>
+      <w:rPr>
+        <w:rFonts w:ascii="Wingdings" w:hAnsi="Wingdings" w:hint="default"/>
+        <w:sz w:val="20"/>
+      </w:rPr>
+    </w:lvl>
+  </w:abstractNum>
+  <w:abstractNum w:abstractNumId="19" w15:restartNumberingAfterBreak="0">
+    <w:nsid w:val="6A435217"/>
+    <w:multiLevelType w:val="multilevel"/>
+    <w:tmpl w:val="0250F71A"/>
+    <w:lvl w:ilvl="0">
+      <w:start w:val="1"/>
+      <w:numFmt w:val="bullet"/>
+      <w:lvlText w:val=""/>
+      <w:lvlJc w:val="left"/>
+      <w:pPr>
+        <w:tabs>
+          <w:tab w:val="num" w:pos="720"/>
+        </w:tabs>
+        <w:ind w:left="720" w:hanging="360"/>
+      </w:pPr>
+      <w:rPr>
+        <w:rFonts w:ascii="Symbol" w:hAnsi="Symbol" w:hint="default"/>
+        <w:sz w:val="20"/>
+      </w:rPr>
+    </w:lvl>
+    <w:lvl w:ilvl="1" w:tentative="1">
+      <w:start w:val="1"/>
+      <w:numFmt w:val="bullet"/>
+      <w:lvlText w:val="o"/>
+      <w:lvlJc w:val="left"/>
+      <w:pPr>
+        <w:tabs>
+          <w:tab w:val="num" w:pos="1440"/>
+        </w:tabs>
+        <w:ind w:left="1440" w:hanging="360"/>
+      </w:pPr>
+      <w:rPr>
+        <w:rFonts w:ascii="Courier New" w:hAnsi="Courier New" w:hint="default"/>
+        <w:sz w:val="20"/>
+      </w:rPr>
+    </w:lvl>
+    <w:lvl w:ilvl="2" w:tentative="1">
+      <w:start w:val="1"/>
+      <w:numFmt w:val="bullet"/>
+      <w:lvlText w:val=""/>
+      <w:lvlJc w:val="left"/>
+      <w:pPr>
+        <w:tabs>
+          <w:tab w:val="num" w:pos="2160"/>
+        </w:tabs>
+        <w:ind w:left="2160" w:hanging="360"/>
+      </w:pPr>
+      <w:rPr>
+        <w:rFonts w:ascii="Wingdings" w:hAnsi="Wingdings" w:hint="default"/>
+        <w:sz w:val="20"/>
+      </w:rPr>
+    </w:lvl>
+    <w:lvl w:ilvl="3" w:tentative="1">
+      <w:start w:val="1"/>
+      <w:numFmt w:val="bullet"/>
+      <w:lvlText w:val=""/>
+      <w:lvlJc w:val="left"/>
+      <w:pPr>
+        <w:tabs>
+          <w:tab w:val="num" w:pos="2880"/>
+        </w:tabs>
+        <w:ind w:left="2880" w:hanging="360"/>
+      </w:pPr>
+      <w:rPr>
+        <w:rFonts w:ascii="Wingdings" w:hAnsi="Wingdings" w:hint="default"/>
+        <w:sz w:val="20"/>
+      </w:rPr>
+    </w:lvl>
+    <w:lvl w:ilvl="4" w:tentative="1">
+      <w:start w:val="1"/>
+      <w:numFmt w:val="bullet"/>
+      <w:lvlText w:val=""/>
+      <w:lvlJc w:val="left"/>
+      <w:pPr>
+        <w:tabs>
+          <w:tab w:val="num" w:pos="3600"/>
+        </w:tabs>
+        <w:ind w:left="3600" w:hanging="360"/>
+      </w:pPr>
+      <w:rPr>
+        <w:rFonts w:ascii="Wingdings" w:hAnsi="Wingdings" w:hint="default"/>
+        <w:sz w:val="20"/>
+      </w:rPr>
+    </w:lvl>
+    <w:lvl w:ilvl="5" w:tentative="1">
+      <w:start w:val="1"/>
+      <w:numFmt w:val="bullet"/>
+      <w:lvlText w:val=""/>
+      <w:lvlJc w:val="left"/>
+      <w:pPr>
+        <w:tabs>
+          <w:tab w:val="num" w:pos="4320"/>
+        </w:tabs>
+        <w:ind w:left="4320" w:hanging="360"/>
+      </w:pPr>
+      <w:rPr>
+        <w:rFonts w:ascii="Wingdings" w:hAnsi="Wingdings" w:hint="default"/>
+        <w:sz w:val="20"/>
+      </w:rPr>
+    </w:lvl>
+    <w:lvl w:ilvl="6" w:tentative="1">
+      <w:start w:val="1"/>
+      <w:numFmt w:val="bullet"/>
+      <w:lvlText w:val=""/>
+      <w:lvlJc w:val="left"/>
+      <w:pPr>
+        <w:tabs>
+          <w:tab w:val="num" w:pos="5040"/>
+        </w:tabs>
+        <w:ind w:left="5040" w:hanging="360"/>
+      </w:pPr>
+      <w:rPr>
+        <w:rFonts w:ascii="Wingdings" w:hAnsi="Wingdings" w:hint="default"/>
+        <w:sz w:val="20"/>
+      </w:rPr>
+    </w:lvl>
+    <w:lvl w:ilvl="7" w:tentative="1">
+      <w:start w:val="1"/>
+      <w:numFmt w:val="bullet"/>
+      <w:lvlText w:val=""/>
+      <w:lvlJc w:val="left"/>
+      <w:pPr>
+        <w:tabs>
+          <w:tab w:val="num" w:pos="5760"/>
+        </w:tabs>
+        <w:ind w:left="5760" w:hanging="360"/>
+      </w:pPr>
+      <w:rPr>
+        <w:rFonts w:ascii="Wingdings" w:hAnsi="Wingdings" w:hint="default"/>
+        <w:sz w:val="20"/>
+      </w:rPr>
+    </w:lvl>
+    <w:lvl w:ilvl="8" w:tentative="1">
+      <w:start w:val="1"/>
+      <w:numFmt w:val="bullet"/>
+      <w:lvlText w:val=""/>
+      <w:lvlJc w:val="left"/>
+      <w:pPr>
+        <w:tabs>
+          <w:tab w:val="num" w:pos="6480"/>
+        </w:tabs>
+        <w:ind w:left="6480" w:hanging="360"/>
+      </w:pPr>
+      <w:rPr>
+        <w:rFonts w:ascii="Wingdings" w:hAnsi="Wingdings" w:hint="default"/>
+        <w:sz w:val="20"/>
+      </w:rPr>
+    </w:lvl>
+  </w:abstractNum>
+  <w:abstractNum w:abstractNumId="20" w15:restartNumberingAfterBreak="0">
     <w:nsid w:val="6F416D4D"/>
     <w:multiLevelType w:val="multilevel"/>
     <w:tmpl w:val="C8D87E9E"/>
@@ -3665,7 +5925,7 @@
       </w:rPr>
     </w:lvl>
   </w:abstractNum>
-  <w:abstractNum w:abstractNumId="13" w15:restartNumberingAfterBreak="0">
+  <w:abstractNum w:abstractNumId="21" w15:restartNumberingAfterBreak="0">
     <w:nsid w:val="707E690D"/>
     <w:multiLevelType w:val="multilevel"/>
     <w:tmpl w:val="E104FB02"/>
@@ -3814,7 +6074,7 @@
       </w:rPr>
     </w:lvl>
   </w:abstractNum>
-  <w:abstractNum w:abstractNumId="14" w15:restartNumberingAfterBreak="0">
+  <w:abstractNum w:abstractNumId="22" w15:restartNumberingAfterBreak="0">
     <w:nsid w:val="79477E1F"/>
     <w:multiLevelType w:val="multilevel"/>
     <w:tmpl w:val="72CC8998"/>
@@ -3963,7 +6223,7 @@
       </w:rPr>
     </w:lvl>
   </w:abstractNum>
-  <w:abstractNum w:abstractNumId="15" w15:restartNumberingAfterBreak="0">
+  <w:abstractNum w:abstractNumId="23" w15:restartNumberingAfterBreak="0">
     <w:nsid w:val="7D2E2BE9"/>
     <w:multiLevelType w:val="multilevel"/>
     <w:tmpl w:val="67E067A6"/>
@@ -4112,53 +6372,229 @@
       </w:rPr>
     </w:lvl>
   </w:abstractNum>
+  <w:abstractNum w:abstractNumId="24" w15:restartNumberingAfterBreak="0">
+    <w:nsid w:val="7EF97BF8"/>
+    <w:multiLevelType w:val="multilevel"/>
+    <w:tmpl w:val="3B4E8162"/>
+    <w:lvl w:ilvl="0">
+      <w:start w:val="1"/>
+      <w:numFmt w:val="bullet"/>
+      <w:lvlText w:val=""/>
+      <w:lvlJc w:val="left"/>
+      <w:pPr>
+        <w:tabs>
+          <w:tab w:val="num" w:pos="720"/>
+        </w:tabs>
+        <w:ind w:left="720" w:hanging="360"/>
+      </w:pPr>
+      <w:rPr>
+        <w:rFonts w:ascii="Symbol" w:hAnsi="Symbol" w:hint="default"/>
+        <w:sz w:val="20"/>
+      </w:rPr>
+    </w:lvl>
+    <w:lvl w:ilvl="1">
+      <w:start w:val="1"/>
+      <w:numFmt w:val="bullet"/>
+      <w:lvlText w:val="o"/>
+      <w:lvlJc w:val="left"/>
+      <w:pPr>
+        <w:tabs>
+          <w:tab w:val="num" w:pos="1440"/>
+        </w:tabs>
+        <w:ind w:left="1440" w:hanging="360"/>
+      </w:pPr>
+      <w:rPr>
+        <w:rFonts w:ascii="Courier New" w:hAnsi="Courier New" w:hint="default"/>
+        <w:sz w:val="20"/>
+      </w:rPr>
+    </w:lvl>
+    <w:lvl w:ilvl="2" w:tentative="1">
+      <w:start w:val="1"/>
+      <w:numFmt w:val="bullet"/>
+      <w:lvlText w:val=""/>
+      <w:lvlJc w:val="left"/>
+      <w:pPr>
+        <w:tabs>
+          <w:tab w:val="num" w:pos="2160"/>
+        </w:tabs>
+        <w:ind w:left="2160" w:hanging="360"/>
+      </w:pPr>
+      <w:rPr>
+        <w:rFonts w:ascii="Wingdings" w:hAnsi="Wingdings" w:hint="default"/>
+        <w:sz w:val="20"/>
+      </w:rPr>
+    </w:lvl>
+    <w:lvl w:ilvl="3" w:tentative="1">
+      <w:start w:val="1"/>
+      <w:numFmt w:val="bullet"/>
+      <w:lvlText w:val=""/>
+      <w:lvlJc w:val="left"/>
+      <w:pPr>
+        <w:tabs>
+          <w:tab w:val="num" w:pos="2880"/>
+        </w:tabs>
+        <w:ind w:left="2880" w:hanging="360"/>
+      </w:pPr>
+      <w:rPr>
+        <w:rFonts w:ascii="Wingdings" w:hAnsi="Wingdings" w:hint="default"/>
+        <w:sz w:val="20"/>
+      </w:rPr>
+    </w:lvl>
+    <w:lvl w:ilvl="4" w:tentative="1">
+      <w:start w:val="1"/>
+      <w:numFmt w:val="bullet"/>
+      <w:lvlText w:val=""/>
+      <w:lvlJc w:val="left"/>
+      <w:pPr>
+        <w:tabs>
+          <w:tab w:val="num" w:pos="3600"/>
+        </w:tabs>
+        <w:ind w:left="3600" w:hanging="360"/>
+      </w:pPr>
+      <w:rPr>
+        <w:rFonts w:ascii="Wingdings" w:hAnsi="Wingdings" w:hint="default"/>
+        <w:sz w:val="20"/>
+      </w:rPr>
+    </w:lvl>
+    <w:lvl w:ilvl="5" w:tentative="1">
+      <w:start w:val="1"/>
+      <w:numFmt w:val="bullet"/>
+      <w:lvlText w:val=""/>
+      <w:lvlJc w:val="left"/>
+      <w:pPr>
+        <w:tabs>
+          <w:tab w:val="num" w:pos="4320"/>
+        </w:tabs>
+        <w:ind w:left="4320" w:hanging="360"/>
+      </w:pPr>
+      <w:rPr>
+        <w:rFonts w:ascii="Wingdings" w:hAnsi="Wingdings" w:hint="default"/>
+        <w:sz w:val="20"/>
+      </w:rPr>
+    </w:lvl>
+    <w:lvl w:ilvl="6" w:tentative="1">
+      <w:start w:val="1"/>
+      <w:numFmt w:val="bullet"/>
+      <w:lvlText w:val=""/>
+      <w:lvlJc w:val="left"/>
+      <w:pPr>
+        <w:tabs>
+          <w:tab w:val="num" w:pos="5040"/>
+        </w:tabs>
+        <w:ind w:left="5040" w:hanging="360"/>
+      </w:pPr>
+      <w:rPr>
+        <w:rFonts w:ascii="Wingdings" w:hAnsi="Wingdings" w:hint="default"/>
+        <w:sz w:val="20"/>
+      </w:rPr>
+    </w:lvl>
+    <w:lvl w:ilvl="7" w:tentative="1">
+      <w:start w:val="1"/>
+      <w:numFmt w:val="bullet"/>
+      <w:lvlText w:val=""/>
+      <w:lvlJc w:val="left"/>
+      <w:pPr>
+        <w:tabs>
+          <w:tab w:val="num" w:pos="5760"/>
+        </w:tabs>
+        <w:ind w:left="5760" w:hanging="360"/>
+      </w:pPr>
+      <w:rPr>
+        <w:rFonts w:ascii="Wingdings" w:hAnsi="Wingdings" w:hint="default"/>
+        <w:sz w:val="20"/>
+      </w:rPr>
+    </w:lvl>
+    <w:lvl w:ilvl="8" w:tentative="1">
+      <w:start w:val="1"/>
+      <w:numFmt w:val="bullet"/>
+      <w:lvlText w:val=""/>
+      <w:lvlJc w:val="left"/>
+      <w:pPr>
+        <w:tabs>
+          <w:tab w:val="num" w:pos="6480"/>
+        </w:tabs>
+        <w:ind w:left="6480" w:hanging="360"/>
+      </w:pPr>
+      <w:rPr>
+        <w:rFonts w:ascii="Wingdings" w:hAnsi="Wingdings" w:hint="default"/>
+        <w:sz w:val="20"/>
+      </w:rPr>
+    </w:lvl>
+  </w:abstractNum>
   <w:num w:numId="1" w16cid:durableId="2123333609">
+    <w:abstractNumId w:val="10"/>
+  </w:num>
+  <w:num w:numId="2" w16cid:durableId="2133984480">
+    <w:abstractNumId w:val="21"/>
+  </w:num>
+  <w:num w:numId="3" w16cid:durableId="2022656014">
     <w:abstractNumId w:val="8"/>
   </w:num>
-  <w:num w:numId="2" w16cid:durableId="2133984480">
+  <w:num w:numId="4" w16cid:durableId="1782383653">
+    <w:abstractNumId w:val="23"/>
+  </w:num>
+  <w:num w:numId="5" w16cid:durableId="1602835940">
+    <w:abstractNumId w:val="5"/>
+  </w:num>
+  <w:num w:numId="6" w16cid:durableId="1936090399">
+    <w:abstractNumId w:val="12"/>
+  </w:num>
+  <w:num w:numId="7" w16cid:durableId="1920409005">
+    <w:abstractNumId w:val="2"/>
+  </w:num>
+  <w:num w:numId="8" w16cid:durableId="1239704396">
+    <w:abstractNumId w:val="6"/>
+  </w:num>
+  <w:num w:numId="9" w16cid:durableId="1974409129">
+    <w:abstractNumId w:val="3"/>
+  </w:num>
+  <w:num w:numId="10" w16cid:durableId="1803694017">
+    <w:abstractNumId w:val="20"/>
+  </w:num>
+  <w:num w:numId="11" w16cid:durableId="1224563894">
+    <w:abstractNumId w:val="7"/>
+  </w:num>
+  <w:num w:numId="12" w16cid:durableId="2003699179">
+    <w:abstractNumId w:val="22"/>
+  </w:num>
+  <w:num w:numId="13" w16cid:durableId="576944563">
     <w:abstractNumId w:val="13"/>
   </w:num>
-  <w:num w:numId="3" w16cid:durableId="2022656014">
-    <w:abstractNumId w:val="6"/>
+  <w:num w:numId="14" w16cid:durableId="553464216">
+    <w:abstractNumId w:val="1"/>
   </w:num>
-  <w:num w:numId="4" w16cid:durableId="1782383653">
+  <w:num w:numId="15" w16cid:durableId="580680453">
+    <w:abstractNumId w:val="11"/>
+  </w:num>
+  <w:num w:numId="16" w16cid:durableId="1877041069">
+    <w:abstractNumId w:val="9"/>
+  </w:num>
+  <w:num w:numId="17" w16cid:durableId="856503832">
+    <w:abstractNumId w:val="4"/>
+  </w:num>
+  <w:num w:numId="18" w16cid:durableId="417799345">
+    <w:abstractNumId w:val="24"/>
+  </w:num>
+  <w:num w:numId="19" w16cid:durableId="808977593">
+    <w:abstractNumId w:val="18"/>
+  </w:num>
+  <w:num w:numId="20" w16cid:durableId="222302818">
+    <w:abstractNumId w:val="17"/>
+  </w:num>
+  <w:num w:numId="21" w16cid:durableId="1654069582">
     <w:abstractNumId w:val="15"/>
   </w:num>
-  <w:num w:numId="5" w16cid:durableId="1602835940">
-    <w:abstractNumId w:val="3"/>
-  </w:num>
-  <w:num w:numId="6" w16cid:durableId="1936090399">
-    <w:abstractNumId w:val="10"/>
-  </w:num>
-  <w:num w:numId="7" w16cid:durableId="1920409005">
-    <w:abstractNumId w:val="1"/>
-  </w:num>
-  <w:num w:numId="8" w16cid:durableId="1239704396">
-    <w:abstractNumId w:val="4"/>
-  </w:num>
-  <w:num w:numId="9" w16cid:durableId="1974409129">
-    <w:abstractNumId w:val="2"/>
-  </w:num>
-  <w:num w:numId="10" w16cid:durableId="1803694017">
-    <w:abstractNumId w:val="12"/>
-  </w:num>
-  <w:num w:numId="11" w16cid:durableId="1224563894">
-    <w:abstractNumId w:val="5"/>
-  </w:num>
-  <w:num w:numId="12" w16cid:durableId="2003699179">
-    <w:abstractNumId w:val="14"/>
-  </w:num>
-  <w:num w:numId="13" w16cid:durableId="576944563">
-    <w:abstractNumId w:val="11"/>
-  </w:num>
-  <w:num w:numId="14" w16cid:durableId="553464216">
+  <w:num w:numId="22" w16cid:durableId="380449480">
     <w:abstractNumId w:val="0"/>
   </w:num>
-  <w:num w:numId="15" w16cid:durableId="580680453">
-    <w:abstractNumId w:val="9"/>
+  <w:num w:numId="23" w16cid:durableId="1557545810">
+    <w:abstractNumId w:val="16"/>
   </w:num>
-  <w:num w:numId="16" w16cid:durableId="1877041069">
-    <w:abstractNumId w:val="7"/>
+  <w:num w:numId="24" w16cid:durableId="827555423">
+    <w:abstractNumId w:val="19"/>
+  </w:num>
+  <w:num w:numId="25" w16cid:durableId="366027496">
+    <w:abstractNumId w:val="14"/>
   </w:num>
 </w:numbering>
 </file>

</xml_diff>